<commit_message>
Update 201907222 project1 objectives.docx
</commit_message>
<xml_diff>
--- a/201907222 project1 objectives.docx
+++ b/201907222 project1 objectives.docx
@@ -1,18 +1,25 @@
 
 <file path=word/document.xml><?xml version="1.0" encoding="utf-8"?>
-<w:document xmlns:wpc="http://schemas.microsoft.com/office/word/2010/wordprocessingCanvas" xmlns:cx="http://schemas.microsoft.com/office/drawing/2014/chartex" xmlns:cx1="http://schemas.microsoft.com/office/drawing/2015/9/8/chartex" xmlns:cx2="http://schemas.microsoft.com/office/drawing/2015/10/21/chartex" xmlns:cx3="http://schemas.microsoft.com/office/drawing/2016/5/9/chartex" xmlns:cx4="http://schemas.microsoft.com/office/drawing/2016/5/10/chartex" xmlns:cx5="http://schemas.microsoft.com/office/drawing/2016/5/11/chartex" xmlns:cx6="http://schemas.microsoft.com/office/drawing/2016/5/12/chartex" xmlns:cx7="http://schemas.microsoft.com/office/drawing/2016/5/13/chartex" xmlns:cx8="http://schemas.microsoft.com/office/drawing/2016/5/14/chartex" xmlns:mc="http://schemas.openxmlformats.org/markup-compatibility/2006" xmlns:aink="http://schemas.microsoft.com/office/drawing/2016/ink" xmlns:am3d="http://schemas.microsoft.com/office/drawing/2017/model3d" xmlns:o="urn:schemas-microsoft-com:office:office" xmlns:r="http://schemas.openxmlformats.org/officeDocument/2006/relationships" xmlns:m="http://schemas.openxmlformats.org/officeDocument/2006/math" xmlns:v="urn:schemas-microsoft-com:vml" xmlns:wp14="http://schemas.microsoft.com/office/word/2010/wordprocessingDrawing" xmlns:wp="http://schemas.openxmlformats.org/drawingml/2006/wordprocessingDrawing" xmlns:w10="urn:schemas-microsoft-com:office:word" xmlns:w="http://schemas.openxmlformats.org/wordprocessingml/2006/main" xmlns:w14="http://schemas.microsoft.com/office/word/2010/wordml" xmlns:w15="http://schemas.microsoft.com/office/word/2012/wordml" xmlns:w16cid="http://schemas.microsoft.com/office/word/2016/wordml/cid" xmlns:w16se="http://schemas.microsoft.com/office/word/2015/wordml/symex" xmlns:wpg="http://schemas.microsoft.com/office/word/2010/wordprocessingGroup" xmlns:wpi="http://schemas.microsoft.com/office/word/2010/wordprocessingInk" xmlns:wne="http://schemas.microsoft.com/office/word/2006/wordml" xmlns:wps="http://schemas.microsoft.com/office/word/2010/wordprocessingShape" mc:Ignorable="w14 w15 w16se w16cid wp14">
+<w:document xmlns:wpc="http://schemas.microsoft.com/office/word/2010/wordprocessingCanvas" xmlns:cx="http://schemas.microsoft.com/office/drawing/2014/chartex" xmlns:mc="http://schemas.openxmlformats.org/markup-compatibility/2006" xmlns:o="urn:schemas-microsoft-com:office:office" xmlns:r="http://schemas.openxmlformats.org/officeDocument/2006/relationships" xmlns:m="http://schemas.openxmlformats.org/officeDocument/2006/math" xmlns:v="urn:schemas-microsoft-com:vml" xmlns:wp14="http://schemas.microsoft.com/office/word/2010/wordprocessingDrawing" xmlns:wp="http://schemas.openxmlformats.org/drawingml/2006/wordprocessingDrawing" xmlns:w10="urn:schemas-microsoft-com:office:word" xmlns:w="http://schemas.openxmlformats.org/wordprocessingml/2006/main" xmlns:w14="http://schemas.microsoft.com/office/word/2010/wordml" xmlns:w15="http://schemas.microsoft.com/office/word/2012/wordml" xmlns:w16se="http://schemas.microsoft.com/office/word/2015/wordml/symex" xmlns:wpg="http://schemas.microsoft.com/office/word/2010/wordprocessingGroup" xmlns:wpi="http://schemas.microsoft.com/office/word/2010/wordprocessingInk" xmlns:wne="http://schemas.microsoft.com/office/word/2006/wordml" xmlns:wps="http://schemas.microsoft.com/office/word/2010/wordprocessingShape" mc:Ignorable="w14 w15 w16se wp14">
   <w:body>
     <w:p>
       <w:pPr>
-        <w:rPr>
-          <w:rFonts w:ascii="Times New Roman" w:hAnsi="Times New Roman" w:cs="Times New Roman"/>
-          <w:sz w:val="24"/>
-        </w:rPr>
-      </w:pPr>
+        <w:jc w:val="center"/>
+        <w:rPr>
+          <w:rFonts w:ascii="Times New Roman" w:hAnsi="Times New Roman" w:cs="Times New Roman"/>
+          <w:b/>
+          <w:sz w:val="24"/>
+          <w:u w:val="single"/>
+        </w:rPr>
+      </w:pPr>
+      <w:bookmarkStart w:id="0" w:name="_GoBack"/>
+      <w:bookmarkEnd w:id="0"/>
       <w:r>
         <w:rPr>
           <w:rFonts w:ascii="Times New Roman" w:hAnsi="Times New Roman" w:cs="Times New Roman"/>
-          <w:sz w:val="24"/>
+          <w:b/>
+          <w:sz w:val="24"/>
+          <w:u w:val="single"/>
         </w:rPr>
         <w:t>Project title: Predicting House Values in Ames, Iowa</w:t>
       </w:r>
@@ -29,45 +36,6 @@
       <w:pPr>
         <w:rPr>
           <w:rFonts w:ascii="Times New Roman" w:hAnsi="Times New Roman" w:cs="Times New Roman"/>
-          <w:sz w:val="24"/>
-        </w:rPr>
-      </w:pPr>
-      <w:r>
-        <w:rPr>
-          <w:rFonts w:ascii="Times New Roman" w:hAnsi="Times New Roman" w:cs="Times New Roman"/>
-          <w:sz w:val="24"/>
-        </w:rPr>
-        <w:t xml:space="preserve">Group members: Lawrence Ferretti, Julian Freeman, Courtenay Gray, Chris Holt, Jason </w:t>
-      </w:r>
-      <w:proofErr w:type="spellStart"/>
-      <w:r>
-        <w:rPr>
-          <w:rFonts w:ascii="Times New Roman" w:hAnsi="Times New Roman" w:cs="Times New Roman"/>
-          <w:sz w:val="24"/>
-        </w:rPr>
-        <w:t>Ree</w:t>
-      </w:r>
-      <w:proofErr w:type="spellEnd"/>
-      <w:r>
-        <w:rPr>
-          <w:rFonts w:ascii="Times New Roman" w:hAnsi="Times New Roman" w:cs="Times New Roman"/>
-          <w:sz w:val="24"/>
-        </w:rPr>
-        <w:t>, Jamie Thorpe</w:t>
-      </w:r>
-    </w:p>
-    <w:p>
-      <w:pPr>
-        <w:rPr>
-          <w:rFonts w:ascii="Times New Roman" w:hAnsi="Times New Roman" w:cs="Times New Roman"/>
-          <w:sz w:val="24"/>
-        </w:rPr>
-      </w:pPr>
-    </w:p>
-    <w:p>
-      <w:pPr>
-        <w:rPr>
-          <w:rFonts w:ascii="Times New Roman" w:hAnsi="Times New Roman" w:cs="Times New Roman" w:hint="eastAsia"/>
           <w:sz w:val="24"/>
           <w:u w:val="single"/>
         </w:rPr>
@@ -247,23 +215,7 @@
           <w:rFonts w:ascii="Times New Roman" w:hAnsi="Times New Roman" w:cs="Times New Roman"/>
           <w:sz w:val="24"/>
         </w:rPr>
-        <w:t xml:space="preserve">Living area </w:t>
-      </w:r>
-      <w:proofErr w:type="spellStart"/>
-      <w:r>
-        <w:rPr>
-          <w:rFonts w:ascii="Times New Roman" w:hAnsi="Times New Roman" w:cs="Times New Roman"/>
-          <w:sz w:val="24"/>
-        </w:rPr>
-        <w:t>sq</w:t>
-      </w:r>
-      <w:proofErr w:type="spellEnd"/>
-      <w:r>
-        <w:rPr>
-          <w:rFonts w:ascii="Times New Roman" w:hAnsi="Times New Roman" w:cs="Times New Roman"/>
-          <w:sz w:val="24"/>
-        </w:rPr>
-        <w:t xml:space="preserve"> ft</w:t>
+        <w:t>Living area sq ft</w:t>
       </w:r>
     </w:p>
     <w:p>
@@ -284,23 +236,7 @@
           <w:rFonts w:ascii="Times New Roman" w:hAnsi="Times New Roman" w:cs="Times New Roman"/>
           <w:sz w:val="24"/>
         </w:rPr>
-        <w:t xml:space="preserve">Total basement </w:t>
-      </w:r>
-      <w:proofErr w:type="spellStart"/>
-      <w:r>
-        <w:rPr>
-          <w:rFonts w:ascii="Times New Roman" w:hAnsi="Times New Roman" w:cs="Times New Roman"/>
-          <w:sz w:val="24"/>
-        </w:rPr>
-        <w:t>sq</w:t>
-      </w:r>
-      <w:proofErr w:type="spellEnd"/>
-      <w:r>
-        <w:rPr>
-          <w:rFonts w:ascii="Times New Roman" w:hAnsi="Times New Roman" w:cs="Times New Roman"/>
-          <w:sz w:val="24"/>
-        </w:rPr>
-        <w:t xml:space="preserve"> ft</w:t>
+        <w:t>Total basement sq ft</w:t>
       </w:r>
     </w:p>
     <w:p>
@@ -454,10 +390,2092 @@
         <w:t>Preprocessing data</w:t>
       </w:r>
     </w:p>
-    <w:p>
-      <w:pPr>
-        <w:rPr>
-          <w:rFonts w:ascii="Times New Roman" w:hAnsi="Times New Roman" w:cs="Times New Roman" w:hint="eastAsia"/>
+    <w:tbl>
+      <w:tblPr>
+        <w:tblStyle w:val="a5"/>
+        <w:tblW w:w="0" w:type="auto"/>
+        <w:tblLook w:val="04A0" w:firstRow="1" w:lastRow="0" w:firstColumn="1" w:lastColumn="0" w:noHBand="0" w:noVBand="1"/>
+      </w:tblPr>
+      <w:tblGrid>
+        <w:gridCol w:w="1636"/>
+        <w:gridCol w:w="1949"/>
+        <w:gridCol w:w="1787"/>
+        <w:gridCol w:w="2735"/>
+        <w:gridCol w:w="1243"/>
+      </w:tblGrid>
+      <w:tr>
+        <w:tc>
+          <w:tcPr>
+            <w:tcW w:w="3389" w:type="dxa"/>
+            <w:gridSpan w:val="2"/>
+          </w:tcPr>
+          <w:p>
+            <w:pPr>
+              <w:rPr>
+                <w:rFonts w:ascii="Times New Roman" w:hAnsi="Times New Roman" w:cs="Times New Roman"/>
+                <w:sz w:val="24"/>
+              </w:rPr>
+            </w:pPr>
+            <w:r>
+              <w:rPr>
+                <w:rFonts w:ascii="Times New Roman" w:hAnsi="Times New Roman" w:cs="Times New Roman"/>
+                <w:sz w:val="24"/>
+              </w:rPr>
+              <w:t>Numerical Columns</w:t>
+            </w:r>
+          </w:p>
+        </w:tc>
+        <w:tc>
+          <w:tcPr>
+            <w:tcW w:w="4686" w:type="dxa"/>
+            <w:gridSpan w:val="2"/>
+          </w:tcPr>
+          <w:p>
+            <w:pPr>
+              <w:rPr>
+                <w:rFonts w:ascii="Times New Roman" w:hAnsi="Times New Roman" w:cs="Times New Roman"/>
+                <w:sz w:val="24"/>
+              </w:rPr>
+            </w:pPr>
+            <w:r>
+              <w:rPr>
+                <w:rFonts w:ascii="Times New Roman" w:hAnsi="Times New Roman" w:cs="Times New Roman"/>
+                <w:sz w:val="24"/>
+              </w:rPr>
+              <w:t>Categorical Columns</w:t>
+            </w:r>
+          </w:p>
+        </w:tc>
+        <w:tc>
+          <w:tcPr>
+            <w:tcW w:w="1275" w:type="dxa"/>
+          </w:tcPr>
+          <w:p>
+            <w:pPr>
+              <w:rPr>
+                <w:rFonts w:ascii="Times New Roman" w:hAnsi="Times New Roman" w:cs="Times New Roman"/>
+                <w:sz w:val="24"/>
+              </w:rPr>
+            </w:pPr>
+            <w:r>
+              <w:rPr>
+                <w:rFonts w:ascii="Times New Roman" w:hAnsi="Times New Roman" w:cs="Times New Roman"/>
+                <w:sz w:val="18"/>
+              </w:rPr>
+              <w:t># of categories</w:t>
+            </w:r>
+          </w:p>
+        </w:tc>
+      </w:tr>
+      <w:tr>
+        <w:tc>
+          <w:tcPr>
+            <w:tcW w:w="1353" w:type="dxa"/>
+          </w:tcPr>
+          <w:p>
+            <w:pPr>
+              <w:rPr>
+                <w:rFonts w:ascii="Times New Roman" w:hAnsi="Times New Roman" w:cs="Times New Roman"/>
+                <w:sz w:val="22"/>
+                <w:szCs w:val="22"/>
+              </w:rPr>
+            </w:pPr>
+            <w:r>
+              <w:rPr>
+                <w:rFonts w:ascii="Times New Roman" w:hAnsi="Times New Roman" w:cs="Times New Roman"/>
+                <w:sz w:val="22"/>
+                <w:szCs w:val="22"/>
+              </w:rPr>
+              <w:t>LotFrontage</w:t>
+            </w:r>
+          </w:p>
+        </w:tc>
+        <w:tc>
+          <w:tcPr>
+            <w:tcW w:w="2036" w:type="dxa"/>
+          </w:tcPr>
+          <w:p>
+            <w:pPr>
+              <w:rPr>
+                <w:rFonts w:ascii="Times New Roman" w:hAnsi="Times New Roman" w:cs="Times New Roman"/>
+                <w:sz w:val="22"/>
+                <w:szCs w:val="22"/>
+              </w:rPr>
+            </w:pPr>
+            <w:r>
+              <w:rPr>
+                <w:rFonts w:ascii="Times New Roman" w:hAnsi="Times New Roman" w:cs="Times New Roman"/>
+                <w:sz w:val="22"/>
+                <w:szCs w:val="22"/>
+              </w:rPr>
+              <w:t>Feet of street connected to house</w:t>
+            </w:r>
+          </w:p>
+        </w:tc>
+        <w:tc>
+          <w:tcPr>
+            <w:tcW w:w="1819" w:type="dxa"/>
+          </w:tcPr>
+          <w:p>
+            <w:pPr>
+              <w:rPr>
+                <w:rFonts w:ascii="Times New Roman" w:hAnsi="Times New Roman" w:cs="Times New Roman"/>
+                <w:sz w:val="22"/>
+                <w:szCs w:val="22"/>
+              </w:rPr>
+            </w:pPr>
+            <w:r>
+              <w:rPr>
+                <w:rFonts w:ascii="Times New Roman" w:hAnsi="Times New Roman" w:cs="Times New Roman"/>
+                <w:sz w:val="22"/>
+                <w:szCs w:val="22"/>
+              </w:rPr>
+              <w:t>MSSubClass</w:t>
+            </w:r>
+          </w:p>
+        </w:tc>
+        <w:tc>
+          <w:tcPr>
+            <w:tcW w:w="2867" w:type="dxa"/>
+          </w:tcPr>
+          <w:p>
+            <w:pPr>
+              <w:rPr>
+                <w:rFonts w:ascii="Times New Roman" w:hAnsi="Times New Roman" w:cs="Times New Roman"/>
+                <w:sz w:val="22"/>
+                <w:szCs w:val="22"/>
+              </w:rPr>
+            </w:pPr>
+            <w:r>
+              <w:rPr>
+                <w:rFonts w:ascii="Times New Roman" w:hAnsi="Times New Roman" w:cs="Times New Roman"/>
+                <w:sz w:val="22"/>
+                <w:szCs w:val="22"/>
+              </w:rPr>
+              <w:t xml:space="preserve">Type of </w:t>
+            </w:r>
+            <w:r>
+              <w:rPr>
+                <w:rFonts w:ascii="Times New Roman" w:hAnsi="Times New Roman" w:cs="Times New Roman"/>
+                <w:sz w:val="22"/>
+                <w:szCs w:val="22"/>
+              </w:rPr>
+              <w:t>dwelling</w:t>
+            </w:r>
+          </w:p>
+        </w:tc>
+        <w:tc>
+          <w:tcPr>
+            <w:tcW w:w="1275" w:type="dxa"/>
+          </w:tcPr>
+          <w:p>
+            <w:pPr>
+              <w:rPr>
+                <w:rFonts w:ascii="Times New Roman" w:hAnsi="Times New Roman" w:cs="Times New Roman"/>
+                <w:sz w:val="22"/>
+                <w:szCs w:val="22"/>
+              </w:rPr>
+            </w:pPr>
+            <w:r>
+              <w:rPr>
+                <w:rFonts w:ascii="Times New Roman" w:hAnsi="Times New Roman" w:cs="Times New Roman"/>
+                <w:sz w:val="22"/>
+                <w:szCs w:val="22"/>
+              </w:rPr>
+              <w:t>16</w:t>
+            </w:r>
+          </w:p>
+        </w:tc>
+      </w:tr>
+      <w:tr>
+        <w:tc>
+          <w:tcPr>
+            <w:tcW w:w="1353" w:type="dxa"/>
+            <w:shd w:val="clear" w:color="auto" w:fill="00B050"/>
+          </w:tcPr>
+          <w:p>
+            <w:pPr>
+              <w:rPr>
+                <w:rFonts w:ascii="Times New Roman" w:hAnsi="Times New Roman" w:cs="Times New Roman"/>
+                <w:sz w:val="22"/>
+                <w:szCs w:val="22"/>
+              </w:rPr>
+            </w:pPr>
+            <w:r>
+              <w:rPr>
+                <w:rFonts w:ascii="Times New Roman" w:hAnsi="Times New Roman" w:cs="Times New Roman"/>
+                <w:sz w:val="22"/>
+                <w:szCs w:val="22"/>
+              </w:rPr>
+              <w:t>LotArea</w:t>
+            </w:r>
+          </w:p>
+        </w:tc>
+        <w:tc>
+          <w:tcPr>
+            <w:tcW w:w="2036" w:type="dxa"/>
+            <w:shd w:val="clear" w:color="auto" w:fill="00B050"/>
+          </w:tcPr>
+          <w:p>
+            <w:pPr>
+              <w:rPr>
+                <w:rFonts w:ascii="Times New Roman" w:hAnsi="Times New Roman" w:cs="Times New Roman"/>
+                <w:sz w:val="22"/>
+                <w:szCs w:val="22"/>
+              </w:rPr>
+            </w:pPr>
+            <w:r>
+              <w:rPr>
+                <w:rFonts w:ascii="Times New Roman" w:hAnsi="Times New Roman" w:cs="Times New Roman"/>
+                <w:sz w:val="22"/>
+                <w:szCs w:val="22"/>
+              </w:rPr>
+              <w:t>Lot size sqft</w:t>
+            </w:r>
+          </w:p>
+        </w:tc>
+        <w:tc>
+          <w:tcPr>
+            <w:tcW w:w="1819" w:type="dxa"/>
+          </w:tcPr>
+          <w:p>
+            <w:pPr>
+              <w:rPr>
+                <w:rFonts w:ascii="Times New Roman" w:hAnsi="Times New Roman" w:cs="Times New Roman"/>
+                <w:sz w:val="22"/>
+                <w:szCs w:val="22"/>
+              </w:rPr>
+            </w:pPr>
+            <w:r>
+              <w:rPr>
+                <w:rFonts w:ascii="Times New Roman" w:hAnsi="Times New Roman" w:cs="Times New Roman"/>
+                <w:sz w:val="22"/>
+                <w:szCs w:val="22"/>
+              </w:rPr>
+              <w:t>MSZoning</w:t>
+            </w:r>
+          </w:p>
+        </w:tc>
+        <w:tc>
+          <w:tcPr>
+            <w:tcW w:w="2867" w:type="dxa"/>
+          </w:tcPr>
+          <w:p>
+            <w:pPr>
+              <w:rPr>
+                <w:rFonts w:ascii="Times New Roman" w:hAnsi="Times New Roman" w:cs="Times New Roman"/>
+                <w:sz w:val="22"/>
+                <w:szCs w:val="22"/>
+              </w:rPr>
+            </w:pPr>
+            <w:r>
+              <w:rPr>
+                <w:rFonts w:ascii="Times New Roman" w:hAnsi="Times New Roman" w:cs="Times New Roman"/>
+                <w:sz w:val="22"/>
+                <w:szCs w:val="22"/>
+              </w:rPr>
+              <w:t>Zoning classification</w:t>
+            </w:r>
+          </w:p>
+        </w:tc>
+        <w:tc>
+          <w:tcPr>
+            <w:tcW w:w="1275" w:type="dxa"/>
+          </w:tcPr>
+          <w:p>
+            <w:pPr>
+              <w:rPr>
+                <w:rFonts w:ascii="Times New Roman" w:hAnsi="Times New Roman" w:cs="Times New Roman"/>
+                <w:sz w:val="22"/>
+                <w:szCs w:val="22"/>
+              </w:rPr>
+            </w:pPr>
+            <w:r>
+              <w:rPr>
+                <w:rFonts w:ascii="Times New Roman" w:hAnsi="Times New Roman" w:cs="Times New Roman"/>
+                <w:sz w:val="22"/>
+                <w:szCs w:val="22"/>
+              </w:rPr>
+              <w:t>8</w:t>
+            </w:r>
+          </w:p>
+        </w:tc>
+      </w:tr>
+      <w:tr>
+        <w:tc>
+          <w:tcPr>
+            <w:tcW w:w="1353" w:type="dxa"/>
+          </w:tcPr>
+          <w:p>
+            <w:pPr>
+              <w:rPr>
+                <w:rFonts w:ascii="Times New Roman" w:hAnsi="Times New Roman" w:cs="Times New Roman"/>
+                <w:sz w:val="22"/>
+                <w:szCs w:val="22"/>
+              </w:rPr>
+            </w:pPr>
+            <w:r>
+              <w:rPr>
+                <w:rFonts w:ascii="Times New Roman" w:hAnsi="Times New Roman" w:cs="Times New Roman"/>
+                <w:sz w:val="22"/>
+                <w:szCs w:val="22"/>
+              </w:rPr>
+              <w:t>YearBuilt</w:t>
+            </w:r>
+          </w:p>
+        </w:tc>
+        <w:tc>
+          <w:tcPr>
+            <w:tcW w:w="2036" w:type="dxa"/>
+          </w:tcPr>
+          <w:p>
+            <w:pPr>
+              <w:rPr>
+                <w:rFonts w:ascii="Times New Roman" w:hAnsi="Times New Roman" w:cs="Times New Roman"/>
+                <w:sz w:val="22"/>
+                <w:szCs w:val="22"/>
+              </w:rPr>
+            </w:pPr>
+            <w:r>
+              <w:rPr>
+                <w:rFonts w:ascii="Times New Roman" w:hAnsi="Times New Roman" w:cs="Times New Roman"/>
+                <w:sz w:val="22"/>
+                <w:szCs w:val="22"/>
+              </w:rPr>
+              <w:t>Orig. construct date</w:t>
+            </w:r>
+          </w:p>
+        </w:tc>
+        <w:tc>
+          <w:tcPr>
+            <w:tcW w:w="1819" w:type="dxa"/>
+          </w:tcPr>
+          <w:p>
+            <w:pPr>
+              <w:rPr>
+                <w:rFonts w:ascii="Times New Roman" w:hAnsi="Times New Roman" w:cs="Times New Roman"/>
+                <w:sz w:val="22"/>
+                <w:szCs w:val="22"/>
+              </w:rPr>
+            </w:pPr>
+            <w:r>
+              <w:rPr>
+                <w:rFonts w:ascii="Times New Roman" w:hAnsi="Times New Roman" w:cs="Times New Roman"/>
+                <w:sz w:val="22"/>
+                <w:szCs w:val="22"/>
+              </w:rPr>
+              <w:t>Street</w:t>
+            </w:r>
+          </w:p>
+        </w:tc>
+        <w:tc>
+          <w:tcPr>
+            <w:tcW w:w="2867" w:type="dxa"/>
+          </w:tcPr>
+          <w:p>
+            <w:pPr>
+              <w:rPr>
+                <w:rFonts w:ascii="Times New Roman" w:hAnsi="Times New Roman" w:cs="Times New Roman"/>
+                <w:sz w:val="22"/>
+                <w:szCs w:val="22"/>
+              </w:rPr>
+            </w:pPr>
+            <w:r>
+              <w:rPr>
+                <w:rFonts w:ascii="Times New Roman" w:hAnsi="Times New Roman" w:cs="Times New Roman"/>
+                <w:sz w:val="22"/>
+                <w:szCs w:val="22"/>
+              </w:rPr>
+              <w:t>Type of road access</w:t>
+            </w:r>
+          </w:p>
+        </w:tc>
+        <w:tc>
+          <w:tcPr>
+            <w:tcW w:w="1275" w:type="dxa"/>
+          </w:tcPr>
+          <w:p>
+            <w:pPr>
+              <w:rPr>
+                <w:rFonts w:ascii="Times New Roman" w:hAnsi="Times New Roman" w:cs="Times New Roman"/>
+                <w:sz w:val="22"/>
+                <w:szCs w:val="22"/>
+              </w:rPr>
+            </w:pPr>
+            <w:r>
+              <w:rPr>
+                <w:rFonts w:ascii="Times New Roman" w:hAnsi="Times New Roman" w:cs="Times New Roman"/>
+                <w:sz w:val="22"/>
+                <w:szCs w:val="22"/>
+              </w:rPr>
+              <w:t>2</w:t>
+            </w:r>
+          </w:p>
+        </w:tc>
+      </w:tr>
+      <w:tr>
+        <w:tc>
+          <w:tcPr>
+            <w:tcW w:w="1353" w:type="dxa"/>
+            <w:shd w:val="clear" w:color="auto" w:fill="00B050"/>
+          </w:tcPr>
+          <w:p>
+            <w:pPr>
+              <w:rPr>
+                <w:rFonts w:ascii="Times New Roman" w:hAnsi="Times New Roman" w:cs="Times New Roman"/>
+                <w:sz w:val="22"/>
+                <w:szCs w:val="22"/>
+              </w:rPr>
+            </w:pPr>
+            <w:r>
+              <w:rPr>
+                <w:rFonts w:ascii="Times New Roman" w:hAnsi="Times New Roman" w:cs="Times New Roman"/>
+                <w:sz w:val="22"/>
+                <w:szCs w:val="22"/>
+              </w:rPr>
+              <w:t>YearRemodAdd</w:t>
+            </w:r>
+          </w:p>
+        </w:tc>
+        <w:tc>
+          <w:tcPr>
+            <w:tcW w:w="2036" w:type="dxa"/>
+            <w:shd w:val="clear" w:color="auto" w:fill="00B050"/>
+          </w:tcPr>
+          <w:p>
+            <w:pPr>
+              <w:rPr>
+                <w:rFonts w:ascii="Times New Roman" w:hAnsi="Times New Roman" w:cs="Times New Roman"/>
+                <w:sz w:val="22"/>
+                <w:szCs w:val="22"/>
+              </w:rPr>
+            </w:pPr>
+            <w:r>
+              <w:rPr>
+                <w:rFonts w:ascii="Times New Roman" w:hAnsi="Times New Roman" w:cs="Times New Roman"/>
+                <w:sz w:val="22"/>
+                <w:szCs w:val="22"/>
+              </w:rPr>
+              <w:t>Remodel date (no remodel = same as YearBuilt)</w:t>
+            </w:r>
+          </w:p>
+        </w:tc>
+        <w:tc>
+          <w:tcPr>
+            <w:tcW w:w="1819" w:type="dxa"/>
+          </w:tcPr>
+          <w:p>
+            <w:pPr>
+              <w:rPr>
+                <w:rFonts w:ascii="Times New Roman" w:hAnsi="Times New Roman" w:cs="Times New Roman"/>
+                <w:sz w:val="22"/>
+                <w:szCs w:val="22"/>
+              </w:rPr>
+            </w:pPr>
+            <w:r>
+              <w:rPr>
+                <w:rFonts w:ascii="Times New Roman" w:hAnsi="Times New Roman" w:cs="Times New Roman"/>
+                <w:sz w:val="22"/>
+                <w:szCs w:val="22"/>
+              </w:rPr>
+              <w:t>Alley</w:t>
+            </w:r>
+          </w:p>
+        </w:tc>
+        <w:tc>
+          <w:tcPr>
+            <w:tcW w:w="2867" w:type="dxa"/>
+          </w:tcPr>
+          <w:p>
+            <w:pPr>
+              <w:rPr>
+                <w:rFonts w:ascii="Times New Roman" w:hAnsi="Times New Roman" w:cs="Times New Roman"/>
+                <w:sz w:val="22"/>
+                <w:szCs w:val="22"/>
+              </w:rPr>
+            </w:pPr>
+            <w:r>
+              <w:rPr>
+                <w:rFonts w:ascii="Times New Roman" w:hAnsi="Times New Roman" w:cs="Times New Roman"/>
+                <w:sz w:val="22"/>
+                <w:szCs w:val="22"/>
+              </w:rPr>
+              <w:t>Type of alley access</w:t>
+            </w:r>
+          </w:p>
+        </w:tc>
+        <w:tc>
+          <w:tcPr>
+            <w:tcW w:w="1275" w:type="dxa"/>
+          </w:tcPr>
+          <w:p>
+            <w:pPr>
+              <w:rPr>
+                <w:rFonts w:ascii="Times New Roman" w:hAnsi="Times New Roman" w:cs="Times New Roman"/>
+                <w:sz w:val="22"/>
+                <w:szCs w:val="22"/>
+              </w:rPr>
+            </w:pPr>
+            <w:r>
+              <w:rPr>
+                <w:rFonts w:ascii="Times New Roman" w:hAnsi="Times New Roman" w:cs="Times New Roman"/>
+                <w:sz w:val="22"/>
+                <w:szCs w:val="22"/>
+              </w:rPr>
+              <w:t>3</w:t>
+            </w:r>
+          </w:p>
+        </w:tc>
+      </w:tr>
+      <w:tr>
+        <w:tc>
+          <w:tcPr>
+            <w:tcW w:w="1353" w:type="dxa"/>
+          </w:tcPr>
+          <w:p>
+            <w:pPr>
+              <w:rPr>
+                <w:rFonts w:ascii="Times New Roman" w:hAnsi="Times New Roman" w:cs="Times New Roman"/>
+                <w:sz w:val="22"/>
+                <w:szCs w:val="22"/>
+              </w:rPr>
+            </w:pPr>
+          </w:p>
+        </w:tc>
+        <w:tc>
+          <w:tcPr>
+            <w:tcW w:w="2036" w:type="dxa"/>
+          </w:tcPr>
+          <w:p>
+            <w:pPr>
+              <w:rPr>
+                <w:rFonts w:ascii="Times New Roman" w:hAnsi="Times New Roman" w:cs="Times New Roman"/>
+                <w:sz w:val="22"/>
+                <w:szCs w:val="22"/>
+              </w:rPr>
+            </w:pPr>
+          </w:p>
+        </w:tc>
+        <w:tc>
+          <w:tcPr>
+            <w:tcW w:w="1819" w:type="dxa"/>
+          </w:tcPr>
+          <w:p>
+            <w:pPr>
+              <w:rPr>
+                <w:rFonts w:ascii="Times New Roman" w:hAnsi="Times New Roman" w:cs="Times New Roman"/>
+                <w:sz w:val="22"/>
+                <w:szCs w:val="22"/>
+              </w:rPr>
+            </w:pPr>
+            <w:r>
+              <w:rPr>
+                <w:rFonts w:ascii="Times New Roman" w:hAnsi="Times New Roman" w:cs="Times New Roman"/>
+                <w:sz w:val="22"/>
+                <w:szCs w:val="22"/>
+              </w:rPr>
+              <w:t>LotShape</w:t>
+            </w:r>
+          </w:p>
+        </w:tc>
+        <w:tc>
+          <w:tcPr>
+            <w:tcW w:w="2867" w:type="dxa"/>
+          </w:tcPr>
+          <w:p>
+            <w:pPr>
+              <w:rPr>
+                <w:rFonts w:ascii="Times New Roman" w:hAnsi="Times New Roman" w:cs="Times New Roman"/>
+                <w:sz w:val="22"/>
+                <w:szCs w:val="22"/>
+              </w:rPr>
+            </w:pPr>
+            <w:r>
+              <w:rPr>
+                <w:rFonts w:ascii="Times New Roman" w:hAnsi="Times New Roman" w:cs="Times New Roman"/>
+                <w:sz w:val="22"/>
+                <w:szCs w:val="22"/>
+              </w:rPr>
+              <w:t>Shape of property</w:t>
+            </w:r>
+          </w:p>
+        </w:tc>
+        <w:tc>
+          <w:tcPr>
+            <w:tcW w:w="1275" w:type="dxa"/>
+          </w:tcPr>
+          <w:p>
+            <w:pPr>
+              <w:rPr>
+                <w:rFonts w:ascii="Times New Roman" w:hAnsi="Times New Roman" w:cs="Times New Roman"/>
+                <w:sz w:val="22"/>
+                <w:szCs w:val="22"/>
+              </w:rPr>
+            </w:pPr>
+            <w:r>
+              <w:rPr>
+                <w:rFonts w:ascii="Times New Roman" w:hAnsi="Times New Roman" w:cs="Times New Roman"/>
+                <w:sz w:val="22"/>
+                <w:szCs w:val="22"/>
+              </w:rPr>
+              <w:t>4</w:t>
+            </w:r>
+          </w:p>
+        </w:tc>
+      </w:tr>
+      <w:tr>
+        <w:tc>
+          <w:tcPr>
+            <w:tcW w:w="1353" w:type="dxa"/>
+          </w:tcPr>
+          <w:p>
+            <w:pPr>
+              <w:rPr>
+                <w:rFonts w:ascii="Times New Roman" w:hAnsi="Times New Roman" w:cs="Times New Roman"/>
+                <w:sz w:val="22"/>
+                <w:szCs w:val="22"/>
+              </w:rPr>
+            </w:pPr>
+          </w:p>
+        </w:tc>
+        <w:tc>
+          <w:tcPr>
+            <w:tcW w:w="2036" w:type="dxa"/>
+          </w:tcPr>
+          <w:p>
+            <w:pPr>
+              <w:rPr>
+                <w:rFonts w:ascii="Times New Roman" w:hAnsi="Times New Roman" w:cs="Times New Roman"/>
+                <w:sz w:val="22"/>
+                <w:szCs w:val="22"/>
+              </w:rPr>
+            </w:pPr>
+          </w:p>
+        </w:tc>
+        <w:tc>
+          <w:tcPr>
+            <w:tcW w:w="1819" w:type="dxa"/>
+          </w:tcPr>
+          <w:p>
+            <w:pPr>
+              <w:rPr>
+                <w:rFonts w:ascii="Times New Roman" w:hAnsi="Times New Roman" w:cs="Times New Roman"/>
+                <w:sz w:val="22"/>
+                <w:szCs w:val="22"/>
+              </w:rPr>
+            </w:pPr>
+            <w:r>
+              <w:rPr>
+                <w:rFonts w:ascii="Times New Roman" w:hAnsi="Times New Roman" w:cs="Times New Roman"/>
+                <w:sz w:val="22"/>
+                <w:szCs w:val="22"/>
+              </w:rPr>
+              <w:t>LandContour</w:t>
+            </w:r>
+          </w:p>
+        </w:tc>
+        <w:tc>
+          <w:tcPr>
+            <w:tcW w:w="2867" w:type="dxa"/>
+          </w:tcPr>
+          <w:p>
+            <w:pPr>
+              <w:rPr>
+                <w:rFonts w:ascii="Times New Roman" w:hAnsi="Times New Roman" w:cs="Times New Roman"/>
+                <w:sz w:val="22"/>
+                <w:szCs w:val="22"/>
+              </w:rPr>
+            </w:pPr>
+            <w:r>
+              <w:rPr>
+                <w:rFonts w:ascii="Times New Roman" w:hAnsi="Times New Roman" w:cs="Times New Roman"/>
+                <w:sz w:val="22"/>
+                <w:szCs w:val="22"/>
+              </w:rPr>
+              <w:t>Flatness of property</w:t>
+            </w:r>
+          </w:p>
+        </w:tc>
+        <w:tc>
+          <w:tcPr>
+            <w:tcW w:w="1275" w:type="dxa"/>
+          </w:tcPr>
+          <w:p>
+            <w:pPr>
+              <w:rPr>
+                <w:rFonts w:ascii="Times New Roman" w:hAnsi="Times New Roman" w:cs="Times New Roman"/>
+                <w:sz w:val="22"/>
+                <w:szCs w:val="22"/>
+              </w:rPr>
+            </w:pPr>
+            <w:r>
+              <w:rPr>
+                <w:rFonts w:ascii="Times New Roman" w:hAnsi="Times New Roman" w:cs="Times New Roman"/>
+                <w:sz w:val="22"/>
+                <w:szCs w:val="22"/>
+              </w:rPr>
+              <w:t>4</w:t>
+            </w:r>
+          </w:p>
+        </w:tc>
+      </w:tr>
+      <w:tr>
+        <w:tc>
+          <w:tcPr>
+            <w:tcW w:w="1353" w:type="dxa"/>
+          </w:tcPr>
+          <w:p>
+            <w:pPr>
+              <w:rPr>
+                <w:rFonts w:ascii="Times New Roman" w:hAnsi="Times New Roman" w:cs="Times New Roman"/>
+                <w:sz w:val="22"/>
+                <w:szCs w:val="22"/>
+              </w:rPr>
+            </w:pPr>
+          </w:p>
+        </w:tc>
+        <w:tc>
+          <w:tcPr>
+            <w:tcW w:w="2036" w:type="dxa"/>
+          </w:tcPr>
+          <w:p>
+            <w:pPr>
+              <w:rPr>
+                <w:rFonts w:ascii="Times New Roman" w:hAnsi="Times New Roman" w:cs="Times New Roman"/>
+                <w:sz w:val="22"/>
+                <w:szCs w:val="22"/>
+              </w:rPr>
+            </w:pPr>
+          </w:p>
+        </w:tc>
+        <w:tc>
+          <w:tcPr>
+            <w:tcW w:w="1819" w:type="dxa"/>
+          </w:tcPr>
+          <w:p>
+            <w:pPr>
+              <w:rPr>
+                <w:rFonts w:ascii="Times New Roman" w:hAnsi="Times New Roman" w:cs="Times New Roman"/>
+                <w:sz w:val="22"/>
+                <w:szCs w:val="22"/>
+              </w:rPr>
+            </w:pPr>
+            <w:r>
+              <w:rPr>
+                <w:rFonts w:ascii="Times New Roman" w:hAnsi="Times New Roman" w:cs="Times New Roman"/>
+                <w:sz w:val="22"/>
+                <w:szCs w:val="22"/>
+              </w:rPr>
+              <w:t>Utilities</w:t>
+            </w:r>
+          </w:p>
+        </w:tc>
+        <w:tc>
+          <w:tcPr>
+            <w:tcW w:w="2867" w:type="dxa"/>
+          </w:tcPr>
+          <w:p>
+            <w:pPr>
+              <w:rPr>
+                <w:rFonts w:ascii="Times New Roman" w:hAnsi="Times New Roman" w:cs="Times New Roman"/>
+                <w:sz w:val="22"/>
+                <w:szCs w:val="22"/>
+              </w:rPr>
+            </w:pPr>
+            <w:r>
+              <w:rPr>
+                <w:rFonts w:ascii="Times New Roman" w:hAnsi="Times New Roman" w:cs="Times New Roman"/>
+                <w:sz w:val="22"/>
+                <w:szCs w:val="22"/>
+              </w:rPr>
+              <w:t>Utilizes available</w:t>
+            </w:r>
+          </w:p>
+        </w:tc>
+        <w:tc>
+          <w:tcPr>
+            <w:tcW w:w="1275" w:type="dxa"/>
+          </w:tcPr>
+          <w:p>
+            <w:pPr>
+              <w:rPr>
+                <w:rFonts w:ascii="Times New Roman" w:hAnsi="Times New Roman" w:cs="Times New Roman"/>
+                <w:sz w:val="22"/>
+                <w:szCs w:val="22"/>
+              </w:rPr>
+            </w:pPr>
+            <w:r>
+              <w:rPr>
+                <w:rFonts w:ascii="Times New Roman" w:hAnsi="Times New Roman" w:cs="Times New Roman"/>
+                <w:sz w:val="22"/>
+                <w:szCs w:val="22"/>
+              </w:rPr>
+              <w:t>4</w:t>
+            </w:r>
+          </w:p>
+        </w:tc>
+      </w:tr>
+      <w:tr>
+        <w:tc>
+          <w:tcPr>
+            <w:tcW w:w="1353" w:type="dxa"/>
+          </w:tcPr>
+          <w:p>
+            <w:pPr>
+              <w:rPr>
+                <w:rFonts w:ascii="Times New Roman" w:hAnsi="Times New Roman" w:cs="Times New Roman"/>
+                <w:sz w:val="22"/>
+                <w:szCs w:val="22"/>
+              </w:rPr>
+            </w:pPr>
+          </w:p>
+        </w:tc>
+        <w:tc>
+          <w:tcPr>
+            <w:tcW w:w="2036" w:type="dxa"/>
+          </w:tcPr>
+          <w:p>
+            <w:pPr>
+              <w:rPr>
+                <w:rFonts w:ascii="Times New Roman" w:hAnsi="Times New Roman" w:cs="Times New Roman"/>
+                <w:sz w:val="22"/>
+                <w:szCs w:val="22"/>
+              </w:rPr>
+            </w:pPr>
+          </w:p>
+        </w:tc>
+        <w:tc>
+          <w:tcPr>
+            <w:tcW w:w="1819" w:type="dxa"/>
+          </w:tcPr>
+          <w:p>
+            <w:pPr>
+              <w:rPr>
+                <w:rFonts w:ascii="Times New Roman" w:hAnsi="Times New Roman" w:cs="Times New Roman"/>
+                <w:sz w:val="22"/>
+                <w:szCs w:val="22"/>
+              </w:rPr>
+            </w:pPr>
+            <w:r>
+              <w:rPr>
+                <w:rFonts w:ascii="Times New Roman" w:hAnsi="Times New Roman" w:cs="Times New Roman"/>
+                <w:sz w:val="22"/>
+                <w:szCs w:val="22"/>
+              </w:rPr>
+              <w:t>LotConfig</w:t>
+            </w:r>
+          </w:p>
+        </w:tc>
+        <w:tc>
+          <w:tcPr>
+            <w:tcW w:w="2867" w:type="dxa"/>
+          </w:tcPr>
+          <w:p>
+            <w:pPr>
+              <w:rPr>
+                <w:rFonts w:ascii="Times New Roman" w:hAnsi="Times New Roman" w:cs="Times New Roman"/>
+                <w:sz w:val="22"/>
+                <w:szCs w:val="22"/>
+              </w:rPr>
+            </w:pPr>
+            <w:r>
+              <w:rPr>
+                <w:rFonts w:ascii="Times New Roman" w:hAnsi="Times New Roman" w:cs="Times New Roman"/>
+                <w:sz w:val="22"/>
+                <w:szCs w:val="22"/>
+              </w:rPr>
+              <w:t>Lot configuration</w:t>
+            </w:r>
+          </w:p>
+        </w:tc>
+        <w:tc>
+          <w:tcPr>
+            <w:tcW w:w="1275" w:type="dxa"/>
+          </w:tcPr>
+          <w:p>
+            <w:pPr>
+              <w:rPr>
+                <w:rFonts w:ascii="Times New Roman" w:hAnsi="Times New Roman" w:cs="Times New Roman"/>
+                <w:sz w:val="22"/>
+                <w:szCs w:val="22"/>
+              </w:rPr>
+            </w:pPr>
+            <w:r>
+              <w:rPr>
+                <w:rFonts w:ascii="Times New Roman" w:hAnsi="Times New Roman" w:cs="Times New Roman"/>
+                <w:sz w:val="22"/>
+                <w:szCs w:val="22"/>
+              </w:rPr>
+              <w:t>5</w:t>
+            </w:r>
+          </w:p>
+        </w:tc>
+      </w:tr>
+      <w:tr>
+        <w:tc>
+          <w:tcPr>
+            <w:tcW w:w="1353" w:type="dxa"/>
+          </w:tcPr>
+          <w:p>
+            <w:pPr>
+              <w:rPr>
+                <w:rFonts w:ascii="Times New Roman" w:hAnsi="Times New Roman" w:cs="Times New Roman"/>
+                <w:sz w:val="22"/>
+                <w:szCs w:val="22"/>
+              </w:rPr>
+            </w:pPr>
+          </w:p>
+        </w:tc>
+        <w:tc>
+          <w:tcPr>
+            <w:tcW w:w="2036" w:type="dxa"/>
+          </w:tcPr>
+          <w:p>
+            <w:pPr>
+              <w:rPr>
+                <w:rFonts w:ascii="Times New Roman" w:hAnsi="Times New Roman" w:cs="Times New Roman"/>
+                <w:sz w:val="22"/>
+                <w:szCs w:val="22"/>
+              </w:rPr>
+            </w:pPr>
+          </w:p>
+        </w:tc>
+        <w:tc>
+          <w:tcPr>
+            <w:tcW w:w="1819" w:type="dxa"/>
+          </w:tcPr>
+          <w:p>
+            <w:pPr>
+              <w:rPr>
+                <w:rFonts w:ascii="Times New Roman" w:hAnsi="Times New Roman" w:cs="Times New Roman"/>
+                <w:sz w:val="22"/>
+                <w:szCs w:val="22"/>
+              </w:rPr>
+            </w:pPr>
+            <w:r>
+              <w:rPr>
+                <w:rFonts w:ascii="Times New Roman" w:hAnsi="Times New Roman" w:cs="Times New Roman"/>
+                <w:sz w:val="22"/>
+                <w:szCs w:val="22"/>
+              </w:rPr>
+              <w:t>LandSlope</w:t>
+            </w:r>
+          </w:p>
+        </w:tc>
+        <w:tc>
+          <w:tcPr>
+            <w:tcW w:w="2867" w:type="dxa"/>
+          </w:tcPr>
+          <w:p>
+            <w:pPr>
+              <w:rPr>
+                <w:rFonts w:ascii="Times New Roman" w:hAnsi="Times New Roman" w:cs="Times New Roman"/>
+                <w:sz w:val="22"/>
+                <w:szCs w:val="22"/>
+              </w:rPr>
+            </w:pPr>
+            <w:r>
+              <w:rPr>
+                <w:rFonts w:ascii="Times New Roman" w:hAnsi="Times New Roman" w:cs="Times New Roman"/>
+                <w:sz w:val="22"/>
+                <w:szCs w:val="22"/>
+              </w:rPr>
+              <w:t>Slope of property</w:t>
+            </w:r>
+          </w:p>
+        </w:tc>
+        <w:tc>
+          <w:tcPr>
+            <w:tcW w:w="1275" w:type="dxa"/>
+          </w:tcPr>
+          <w:p>
+            <w:pPr>
+              <w:rPr>
+                <w:rFonts w:ascii="Times New Roman" w:hAnsi="Times New Roman" w:cs="Times New Roman"/>
+                <w:sz w:val="22"/>
+                <w:szCs w:val="22"/>
+              </w:rPr>
+            </w:pPr>
+            <w:r>
+              <w:rPr>
+                <w:rFonts w:ascii="Times New Roman" w:hAnsi="Times New Roman" w:cs="Times New Roman"/>
+                <w:sz w:val="22"/>
+                <w:szCs w:val="22"/>
+              </w:rPr>
+              <w:t>3</w:t>
+            </w:r>
+          </w:p>
+        </w:tc>
+      </w:tr>
+      <w:tr>
+        <w:tc>
+          <w:tcPr>
+            <w:tcW w:w="1353" w:type="dxa"/>
+          </w:tcPr>
+          <w:p>
+            <w:pPr>
+              <w:rPr>
+                <w:rFonts w:ascii="Times New Roman" w:hAnsi="Times New Roman" w:cs="Times New Roman"/>
+                <w:sz w:val="22"/>
+                <w:szCs w:val="22"/>
+              </w:rPr>
+            </w:pPr>
+          </w:p>
+        </w:tc>
+        <w:tc>
+          <w:tcPr>
+            <w:tcW w:w="2036" w:type="dxa"/>
+          </w:tcPr>
+          <w:p>
+            <w:pPr>
+              <w:rPr>
+                <w:rFonts w:ascii="Times New Roman" w:hAnsi="Times New Roman" w:cs="Times New Roman"/>
+                <w:sz w:val="22"/>
+                <w:szCs w:val="22"/>
+              </w:rPr>
+            </w:pPr>
+          </w:p>
+        </w:tc>
+        <w:tc>
+          <w:tcPr>
+            <w:tcW w:w="1819" w:type="dxa"/>
+          </w:tcPr>
+          <w:p>
+            <w:pPr>
+              <w:rPr>
+                <w:rFonts w:ascii="Times New Roman" w:hAnsi="Times New Roman" w:cs="Times New Roman"/>
+                <w:sz w:val="22"/>
+                <w:szCs w:val="22"/>
+              </w:rPr>
+            </w:pPr>
+            <w:r>
+              <w:rPr>
+                <w:rFonts w:ascii="Times New Roman" w:hAnsi="Times New Roman" w:cs="Times New Roman"/>
+                <w:sz w:val="22"/>
+                <w:szCs w:val="22"/>
+              </w:rPr>
+              <w:t>Neighborhood</w:t>
+            </w:r>
+          </w:p>
+        </w:tc>
+        <w:tc>
+          <w:tcPr>
+            <w:tcW w:w="2867" w:type="dxa"/>
+          </w:tcPr>
+          <w:p>
+            <w:pPr>
+              <w:rPr>
+                <w:rFonts w:ascii="Times New Roman" w:hAnsi="Times New Roman" w:cs="Times New Roman"/>
+                <w:sz w:val="22"/>
+                <w:szCs w:val="22"/>
+              </w:rPr>
+            </w:pPr>
+            <w:r>
+              <w:rPr>
+                <w:rFonts w:ascii="Times New Roman" w:hAnsi="Times New Roman" w:cs="Times New Roman"/>
+                <w:sz w:val="22"/>
+                <w:szCs w:val="22"/>
+              </w:rPr>
+              <w:t>Physical locations w/in Ames</w:t>
+            </w:r>
+          </w:p>
+        </w:tc>
+        <w:tc>
+          <w:tcPr>
+            <w:tcW w:w="1275" w:type="dxa"/>
+          </w:tcPr>
+          <w:p>
+            <w:pPr>
+              <w:rPr>
+                <w:rFonts w:ascii="Times New Roman" w:hAnsi="Times New Roman" w:cs="Times New Roman"/>
+                <w:sz w:val="22"/>
+                <w:szCs w:val="22"/>
+              </w:rPr>
+            </w:pPr>
+            <w:r>
+              <w:rPr>
+                <w:rFonts w:ascii="Times New Roman" w:hAnsi="Times New Roman" w:cs="Times New Roman"/>
+                <w:sz w:val="22"/>
+                <w:szCs w:val="22"/>
+              </w:rPr>
+              <w:t>25</w:t>
+            </w:r>
+          </w:p>
+        </w:tc>
+      </w:tr>
+      <w:tr>
+        <w:tc>
+          <w:tcPr>
+            <w:tcW w:w="1353" w:type="dxa"/>
+          </w:tcPr>
+          <w:p>
+            <w:pPr>
+              <w:rPr>
+                <w:rFonts w:ascii="Times New Roman" w:hAnsi="Times New Roman" w:cs="Times New Roman"/>
+                <w:sz w:val="22"/>
+                <w:szCs w:val="22"/>
+              </w:rPr>
+            </w:pPr>
+          </w:p>
+        </w:tc>
+        <w:tc>
+          <w:tcPr>
+            <w:tcW w:w="2036" w:type="dxa"/>
+          </w:tcPr>
+          <w:p>
+            <w:pPr>
+              <w:rPr>
+                <w:rFonts w:ascii="Times New Roman" w:hAnsi="Times New Roman" w:cs="Times New Roman"/>
+                <w:sz w:val="22"/>
+                <w:szCs w:val="22"/>
+              </w:rPr>
+            </w:pPr>
+          </w:p>
+        </w:tc>
+        <w:tc>
+          <w:tcPr>
+            <w:tcW w:w="1819" w:type="dxa"/>
+          </w:tcPr>
+          <w:p>
+            <w:pPr>
+              <w:rPr>
+                <w:rFonts w:ascii="Times New Roman" w:hAnsi="Times New Roman" w:cs="Times New Roman"/>
+                <w:sz w:val="22"/>
+                <w:szCs w:val="22"/>
+              </w:rPr>
+            </w:pPr>
+            <w:r>
+              <w:rPr>
+                <w:rFonts w:ascii="Times New Roman" w:hAnsi="Times New Roman" w:cs="Times New Roman"/>
+                <w:sz w:val="22"/>
+                <w:szCs w:val="22"/>
+              </w:rPr>
+              <w:t>Condition1</w:t>
+            </w:r>
+          </w:p>
+        </w:tc>
+        <w:tc>
+          <w:tcPr>
+            <w:tcW w:w="2867" w:type="dxa"/>
+          </w:tcPr>
+          <w:p>
+            <w:pPr>
+              <w:rPr>
+                <w:rFonts w:ascii="Times New Roman" w:hAnsi="Times New Roman" w:cs="Times New Roman"/>
+                <w:sz w:val="22"/>
+                <w:szCs w:val="22"/>
+              </w:rPr>
+            </w:pPr>
+            <w:r>
+              <w:rPr>
+                <w:rFonts w:ascii="Times New Roman" w:hAnsi="Times New Roman" w:cs="Times New Roman"/>
+                <w:sz w:val="22"/>
+                <w:szCs w:val="22"/>
+              </w:rPr>
+              <w:t>Proximity to conditions</w:t>
+            </w:r>
+          </w:p>
+        </w:tc>
+        <w:tc>
+          <w:tcPr>
+            <w:tcW w:w="1275" w:type="dxa"/>
+          </w:tcPr>
+          <w:p>
+            <w:pPr>
+              <w:rPr>
+                <w:rFonts w:ascii="Times New Roman" w:hAnsi="Times New Roman" w:cs="Times New Roman"/>
+                <w:sz w:val="22"/>
+                <w:szCs w:val="22"/>
+              </w:rPr>
+            </w:pPr>
+            <w:r>
+              <w:rPr>
+                <w:rFonts w:ascii="Times New Roman" w:hAnsi="Times New Roman" w:cs="Times New Roman"/>
+                <w:sz w:val="22"/>
+                <w:szCs w:val="22"/>
+              </w:rPr>
+              <w:t>9</w:t>
+            </w:r>
+          </w:p>
+        </w:tc>
+      </w:tr>
+      <w:tr>
+        <w:tc>
+          <w:tcPr>
+            <w:tcW w:w="1353" w:type="dxa"/>
+          </w:tcPr>
+          <w:p>
+            <w:pPr>
+              <w:rPr>
+                <w:rFonts w:ascii="Times New Roman" w:hAnsi="Times New Roman" w:cs="Times New Roman"/>
+                <w:sz w:val="22"/>
+                <w:szCs w:val="22"/>
+              </w:rPr>
+            </w:pPr>
+          </w:p>
+        </w:tc>
+        <w:tc>
+          <w:tcPr>
+            <w:tcW w:w="2036" w:type="dxa"/>
+          </w:tcPr>
+          <w:p>
+            <w:pPr>
+              <w:rPr>
+                <w:rFonts w:ascii="Times New Roman" w:hAnsi="Times New Roman" w:cs="Times New Roman"/>
+                <w:sz w:val="22"/>
+                <w:szCs w:val="22"/>
+              </w:rPr>
+            </w:pPr>
+          </w:p>
+        </w:tc>
+        <w:tc>
+          <w:tcPr>
+            <w:tcW w:w="1819" w:type="dxa"/>
+          </w:tcPr>
+          <w:p>
+            <w:pPr>
+              <w:rPr>
+                <w:rFonts w:ascii="Times New Roman" w:hAnsi="Times New Roman" w:cs="Times New Roman"/>
+                <w:sz w:val="22"/>
+                <w:szCs w:val="22"/>
+              </w:rPr>
+            </w:pPr>
+            <w:r>
+              <w:rPr>
+                <w:rFonts w:ascii="Times New Roman" w:hAnsi="Times New Roman" w:cs="Times New Roman"/>
+                <w:sz w:val="22"/>
+                <w:szCs w:val="22"/>
+              </w:rPr>
+              <w:t>Condition2</w:t>
+            </w:r>
+          </w:p>
+        </w:tc>
+        <w:tc>
+          <w:tcPr>
+            <w:tcW w:w="2867" w:type="dxa"/>
+          </w:tcPr>
+          <w:p>
+            <w:pPr>
+              <w:rPr>
+                <w:rFonts w:ascii="Times New Roman" w:hAnsi="Times New Roman" w:cs="Times New Roman"/>
+                <w:sz w:val="22"/>
+                <w:szCs w:val="22"/>
+              </w:rPr>
+            </w:pPr>
+            <w:r>
+              <w:rPr>
+                <w:rFonts w:ascii="Times New Roman" w:hAnsi="Times New Roman" w:cs="Times New Roman"/>
+                <w:sz w:val="22"/>
+                <w:szCs w:val="22"/>
+              </w:rPr>
+              <w:t>Same as above if more than 1 present</w:t>
+            </w:r>
+          </w:p>
+        </w:tc>
+        <w:tc>
+          <w:tcPr>
+            <w:tcW w:w="1275" w:type="dxa"/>
+          </w:tcPr>
+          <w:p>
+            <w:pPr>
+              <w:rPr>
+                <w:rFonts w:ascii="Times New Roman" w:hAnsi="Times New Roman" w:cs="Times New Roman"/>
+                <w:sz w:val="22"/>
+                <w:szCs w:val="22"/>
+              </w:rPr>
+            </w:pPr>
+            <w:r>
+              <w:rPr>
+                <w:rFonts w:ascii="Times New Roman" w:hAnsi="Times New Roman" w:cs="Times New Roman"/>
+                <w:sz w:val="22"/>
+                <w:szCs w:val="22"/>
+              </w:rPr>
+              <w:t>9</w:t>
+            </w:r>
+          </w:p>
+        </w:tc>
+      </w:tr>
+      <w:tr>
+        <w:tc>
+          <w:tcPr>
+            <w:tcW w:w="1353" w:type="dxa"/>
+          </w:tcPr>
+          <w:p>
+            <w:pPr>
+              <w:rPr>
+                <w:rFonts w:ascii="Times New Roman" w:hAnsi="Times New Roman" w:cs="Times New Roman"/>
+                <w:sz w:val="22"/>
+                <w:szCs w:val="22"/>
+              </w:rPr>
+            </w:pPr>
+          </w:p>
+        </w:tc>
+        <w:tc>
+          <w:tcPr>
+            <w:tcW w:w="2036" w:type="dxa"/>
+          </w:tcPr>
+          <w:p>
+            <w:pPr>
+              <w:rPr>
+                <w:rFonts w:ascii="Times New Roman" w:hAnsi="Times New Roman" w:cs="Times New Roman"/>
+                <w:sz w:val="22"/>
+                <w:szCs w:val="22"/>
+              </w:rPr>
+            </w:pPr>
+          </w:p>
+        </w:tc>
+        <w:tc>
+          <w:tcPr>
+            <w:tcW w:w="1819" w:type="dxa"/>
+          </w:tcPr>
+          <w:p>
+            <w:pPr>
+              <w:rPr>
+                <w:rFonts w:ascii="Times New Roman" w:hAnsi="Times New Roman" w:cs="Times New Roman"/>
+                <w:sz w:val="22"/>
+                <w:szCs w:val="22"/>
+              </w:rPr>
+            </w:pPr>
+            <w:r>
+              <w:rPr>
+                <w:rFonts w:ascii="Times New Roman" w:hAnsi="Times New Roman" w:cs="Times New Roman"/>
+                <w:sz w:val="22"/>
+                <w:szCs w:val="22"/>
+              </w:rPr>
+              <w:t>BldgType</w:t>
+            </w:r>
+          </w:p>
+        </w:tc>
+        <w:tc>
+          <w:tcPr>
+            <w:tcW w:w="2867" w:type="dxa"/>
+          </w:tcPr>
+          <w:p>
+            <w:pPr>
+              <w:rPr>
+                <w:rFonts w:ascii="Times New Roman" w:hAnsi="Times New Roman" w:cs="Times New Roman"/>
+                <w:sz w:val="22"/>
+                <w:szCs w:val="22"/>
+              </w:rPr>
+            </w:pPr>
+            <w:r>
+              <w:rPr>
+                <w:rFonts w:ascii="Times New Roman" w:hAnsi="Times New Roman" w:cs="Times New Roman"/>
+                <w:sz w:val="22"/>
+                <w:szCs w:val="22"/>
+              </w:rPr>
+              <w:t>Type of dwelling (simple)</w:t>
+            </w:r>
+          </w:p>
+        </w:tc>
+        <w:tc>
+          <w:tcPr>
+            <w:tcW w:w="1275" w:type="dxa"/>
+          </w:tcPr>
+          <w:p>
+            <w:pPr>
+              <w:rPr>
+                <w:rFonts w:ascii="Times New Roman" w:hAnsi="Times New Roman" w:cs="Times New Roman"/>
+                <w:sz w:val="22"/>
+                <w:szCs w:val="22"/>
+              </w:rPr>
+            </w:pPr>
+            <w:r>
+              <w:rPr>
+                <w:rFonts w:ascii="Times New Roman" w:hAnsi="Times New Roman" w:cs="Times New Roman"/>
+                <w:sz w:val="22"/>
+                <w:szCs w:val="22"/>
+              </w:rPr>
+              <w:t>5</w:t>
+            </w:r>
+          </w:p>
+        </w:tc>
+      </w:tr>
+      <w:tr>
+        <w:tc>
+          <w:tcPr>
+            <w:tcW w:w="1353" w:type="dxa"/>
+          </w:tcPr>
+          <w:p>
+            <w:pPr>
+              <w:rPr>
+                <w:rFonts w:ascii="Times New Roman" w:hAnsi="Times New Roman" w:cs="Times New Roman"/>
+                <w:sz w:val="22"/>
+                <w:szCs w:val="22"/>
+              </w:rPr>
+            </w:pPr>
+          </w:p>
+        </w:tc>
+        <w:tc>
+          <w:tcPr>
+            <w:tcW w:w="2036" w:type="dxa"/>
+          </w:tcPr>
+          <w:p>
+            <w:pPr>
+              <w:rPr>
+                <w:rFonts w:ascii="Times New Roman" w:hAnsi="Times New Roman" w:cs="Times New Roman"/>
+                <w:sz w:val="22"/>
+                <w:szCs w:val="22"/>
+              </w:rPr>
+            </w:pPr>
+          </w:p>
+        </w:tc>
+        <w:tc>
+          <w:tcPr>
+            <w:tcW w:w="1819" w:type="dxa"/>
+          </w:tcPr>
+          <w:p>
+            <w:pPr>
+              <w:rPr>
+                <w:rFonts w:ascii="Times New Roman" w:hAnsi="Times New Roman" w:cs="Times New Roman"/>
+                <w:sz w:val="22"/>
+                <w:szCs w:val="22"/>
+              </w:rPr>
+            </w:pPr>
+            <w:r>
+              <w:rPr>
+                <w:rFonts w:ascii="Times New Roman" w:hAnsi="Times New Roman" w:cs="Times New Roman"/>
+                <w:sz w:val="22"/>
+                <w:szCs w:val="22"/>
+              </w:rPr>
+              <w:t>HouseStyle</w:t>
+            </w:r>
+          </w:p>
+        </w:tc>
+        <w:tc>
+          <w:tcPr>
+            <w:tcW w:w="2867" w:type="dxa"/>
+          </w:tcPr>
+          <w:p>
+            <w:pPr>
+              <w:rPr>
+                <w:rFonts w:ascii="Times New Roman" w:hAnsi="Times New Roman" w:cs="Times New Roman"/>
+                <w:sz w:val="22"/>
+                <w:szCs w:val="22"/>
+              </w:rPr>
+            </w:pPr>
+            <w:r>
+              <w:rPr>
+                <w:rFonts w:ascii="Times New Roman" w:hAnsi="Times New Roman" w:cs="Times New Roman"/>
+                <w:sz w:val="22"/>
+                <w:szCs w:val="22"/>
+              </w:rPr>
+              <w:t>Style of dwelling</w:t>
+            </w:r>
+          </w:p>
+        </w:tc>
+        <w:tc>
+          <w:tcPr>
+            <w:tcW w:w="1275" w:type="dxa"/>
+          </w:tcPr>
+          <w:p>
+            <w:pPr>
+              <w:rPr>
+                <w:rFonts w:ascii="Times New Roman" w:hAnsi="Times New Roman" w:cs="Times New Roman"/>
+                <w:sz w:val="22"/>
+                <w:szCs w:val="22"/>
+              </w:rPr>
+            </w:pPr>
+            <w:r>
+              <w:rPr>
+                <w:rFonts w:ascii="Times New Roman" w:hAnsi="Times New Roman" w:cs="Times New Roman"/>
+                <w:sz w:val="22"/>
+                <w:szCs w:val="22"/>
+              </w:rPr>
+              <w:t>8</w:t>
+            </w:r>
+          </w:p>
+        </w:tc>
+      </w:tr>
+      <w:tr>
+        <w:tc>
+          <w:tcPr>
+            <w:tcW w:w="1353" w:type="dxa"/>
+          </w:tcPr>
+          <w:p>
+            <w:pPr>
+              <w:rPr>
+                <w:rFonts w:ascii="Times New Roman" w:hAnsi="Times New Roman" w:cs="Times New Roman"/>
+                <w:sz w:val="22"/>
+                <w:szCs w:val="22"/>
+              </w:rPr>
+            </w:pPr>
+          </w:p>
+        </w:tc>
+        <w:tc>
+          <w:tcPr>
+            <w:tcW w:w="2036" w:type="dxa"/>
+          </w:tcPr>
+          <w:p>
+            <w:pPr>
+              <w:rPr>
+                <w:rFonts w:ascii="Times New Roman" w:hAnsi="Times New Roman" w:cs="Times New Roman"/>
+                <w:sz w:val="22"/>
+                <w:szCs w:val="22"/>
+              </w:rPr>
+            </w:pPr>
+          </w:p>
+        </w:tc>
+        <w:tc>
+          <w:tcPr>
+            <w:tcW w:w="1819" w:type="dxa"/>
+          </w:tcPr>
+          <w:p>
+            <w:pPr>
+              <w:rPr>
+                <w:rFonts w:ascii="Times New Roman" w:hAnsi="Times New Roman" w:cs="Times New Roman"/>
+                <w:sz w:val="22"/>
+                <w:szCs w:val="22"/>
+              </w:rPr>
+            </w:pPr>
+            <w:r>
+              <w:rPr>
+                <w:rFonts w:ascii="Times New Roman" w:hAnsi="Times New Roman" w:cs="Times New Roman"/>
+                <w:sz w:val="22"/>
+                <w:szCs w:val="22"/>
+              </w:rPr>
+              <w:t>OverallQual</w:t>
+            </w:r>
+          </w:p>
+        </w:tc>
+        <w:tc>
+          <w:tcPr>
+            <w:tcW w:w="2867" w:type="dxa"/>
+          </w:tcPr>
+          <w:p>
+            <w:pPr>
+              <w:rPr>
+                <w:rFonts w:ascii="Times New Roman" w:hAnsi="Times New Roman" w:cs="Times New Roman"/>
+                <w:sz w:val="22"/>
+                <w:szCs w:val="22"/>
+              </w:rPr>
+            </w:pPr>
+            <w:r>
+              <w:rPr>
+                <w:rFonts w:ascii="Times New Roman" w:hAnsi="Times New Roman" w:cs="Times New Roman"/>
+                <w:sz w:val="22"/>
+                <w:szCs w:val="22"/>
+              </w:rPr>
+              <w:t>Rates material/finish of house</w:t>
+            </w:r>
+          </w:p>
+        </w:tc>
+        <w:tc>
+          <w:tcPr>
+            <w:tcW w:w="1275" w:type="dxa"/>
+          </w:tcPr>
+          <w:p>
+            <w:pPr>
+              <w:rPr>
+                <w:rFonts w:ascii="Times New Roman" w:hAnsi="Times New Roman" w:cs="Times New Roman"/>
+                <w:sz w:val="22"/>
+                <w:szCs w:val="22"/>
+              </w:rPr>
+            </w:pPr>
+            <w:r>
+              <w:rPr>
+                <w:rFonts w:ascii="Times New Roman" w:hAnsi="Times New Roman" w:cs="Times New Roman"/>
+                <w:sz w:val="22"/>
+                <w:szCs w:val="22"/>
+              </w:rPr>
+              <w:t>1-10</w:t>
+            </w:r>
+          </w:p>
+        </w:tc>
+      </w:tr>
+      <w:tr>
+        <w:tc>
+          <w:tcPr>
+            <w:tcW w:w="1353" w:type="dxa"/>
+          </w:tcPr>
+          <w:p>
+            <w:pPr>
+              <w:rPr>
+                <w:rFonts w:ascii="Times New Roman" w:hAnsi="Times New Roman" w:cs="Times New Roman"/>
+                <w:sz w:val="22"/>
+                <w:szCs w:val="22"/>
+              </w:rPr>
+            </w:pPr>
+          </w:p>
+        </w:tc>
+        <w:tc>
+          <w:tcPr>
+            <w:tcW w:w="2036" w:type="dxa"/>
+          </w:tcPr>
+          <w:p>
+            <w:pPr>
+              <w:rPr>
+                <w:rFonts w:ascii="Times New Roman" w:hAnsi="Times New Roman" w:cs="Times New Roman"/>
+                <w:sz w:val="22"/>
+                <w:szCs w:val="22"/>
+              </w:rPr>
+            </w:pPr>
+          </w:p>
+        </w:tc>
+        <w:tc>
+          <w:tcPr>
+            <w:tcW w:w="1819" w:type="dxa"/>
+          </w:tcPr>
+          <w:p>
+            <w:pPr>
+              <w:rPr>
+                <w:rFonts w:ascii="Times New Roman" w:hAnsi="Times New Roman" w:cs="Times New Roman"/>
+                <w:sz w:val="22"/>
+                <w:szCs w:val="22"/>
+              </w:rPr>
+            </w:pPr>
+            <w:r>
+              <w:rPr>
+                <w:rFonts w:ascii="Times New Roman" w:hAnsi="Times New Roman" w:cs="Times New Roman"/>
+                <w:sz w:val="22"/>
+                <w:szCs w:val="22"/>
+              </w:rPr>
+              <w:t>OverallCond</w:t>
+            </w:r>
+          </w:p>
+        </w:tc>
+        <w:tc>
+          <w:tcPr>
+            <w:tcW w:w="2867" w:type="dxa"/>
+          </w:tcPr>
+          <w:p>
+            <w:pPr>
+              <w:rPr>
+                <w:rFonts w:ascii="Times New Roman" w:hAnsi="Times New Roman" w:cs="Times New Roman"/>
+                <w:sz w:val="22"/>
+                <w:szCs w:val="22"/>
+              </w:rPr>
+            </w:pPr>
+            <w:r>
+              <w:rPr>
+                <w:rFonts w:ascii="Times New Roman" w:hAnsi="Times New Roman" w:cs="Times New Roman"/>
+                <w:sz w:val="22"/>
+                <w:szCs w:val="22"/>
+              </w:rPr>
+              <w:t>Rates condition of house</w:t>
+            </w:r>
+          </w:p>
+        </w:tc>
+        <w:tc>
+          <w:tcPr>
+            <w:tcW w:w="1275" w:type="dxa"/>
+          </w:tcPr>
+          <w:p>
+            <w:pPr>
+              <w:rPr>
+                <w:rFonts w:ascii="Times New Roman" w:hAnsi="Times New Roman" w:cs="Times New Roman"/>
+                <w:sz w:val="22"/>
+                <w:szCs w:val="22"/>
+              </w:rPr>
+            </w:pPr>
+            <w:r>
+              <w:rPr>
+                <w:rFonts w:ascii="Times New Roman" w:hAnsi="Times New Roman" w:cs="Times New Roman"/>
+                <w:sz w:val="22"/>
+                <w:szCs w:val="22"/>
+              </w:rPr>
+              <w:t>1-10</w:t>
+            </w:r>
+          </w:p>
+        </w:tc>
+      </w:tr>
+      <w:tr>
+        <w:tc>
+          <w:tcPr>
+            <w:tcW w:w="1353" w:type="dxa"/>
+          </w:tcPr>
+          <w:p>
+            <w:pPr>
+              <w:rPr>
+                <w:rFonts w:ascii="Times New Roman" w:hAnsi="Times New Roman" w:cs="Times New Roman"/>
+                <w:sz w:val="22"/>
+                <w:szCs w:val="22"/>
+              </w:rPr>
+            </w:pPr>
+          </w:p>
+        </w:tc>
+        <w:tc>
+          <w:tcPr>
+            <w:tcW w:w="2036" w:type="dxa"/>
+          </w:tcPr>
+          <w:p>
+            <w:pPr>
+              <w:rPr>
+                <w:rFonts w:ascii="Times New Roman" w:hAnsi="Times New Roman" w:cs="Times New Roman"/>
+                <w:sz w:val="22"/>
+                <w:szCs w:val="22"/>
+              </w:rPr>
+            </w:pPr>
+          </w:p>
+        </w:tc>
+        <w:tc>
+          <w:tcPr>
+            <w:tcW w:w="1819" w:type="dxa"/>
+          </w:tcPr>
+          <w:p>
+            <w:pPr>
+              <w:rPr>
+                <w:rFonts w:ascii="Times New Roman" w:hAnsi="Times New Roman" w:cs="Times New Roman"/>
+                <w:sz w:val="22"/>
+                <w:szCs w:val="22"/>
+              </w:rPr>
+            </w:pPr>
+            <w:r>
+              <w:rPr>
+                <w:rFonts w:ascii="Times New Roman" w:hAnsi="Times New Roman" w:cs="Times New Roman"/>
+                <w:sz w:val="22"/>
+                <w:szCs w:val="22"/>
+              </w:rPr>
+              <w:t>RoofStyle</w:t>
+            </w:r>
+          </w:p>
+        </w:tc>
+        <w:tc>
+          <w:tcPr>
+            <w:tcW w:w="2867" w:type="dxa"/>
+          </w:tcPr>
+          <w:p>
+            <w:pPr>
+              <w:rPr>
+                <w:rFonts w:ascii="Times New Roman" w:hAnsi="Times New Roman" w:cs="Times New Roman"/>
+                <w:sz w:val="22"/>
+                <w:szCs w:val="22"/>
+              </w:rPr>
+            </w:pPr>
+            <w:r>
+              <w:rPr>
+                <w:rFonts w:ascii="Times New Roman" w:hAnsi="Times New Roman" w:cs="Times New Roman"/>
+                <w:sz w:val="22"/>
+                <w:szCs w:val="22"/>
+              </w:rPr>
+              <w:t>Type of roof</w:t>
+            </w:r>
+          </w:p>
+        </w:tc>
+        <w:tc>
+          <w:tcPr>
+            <w:tcW w:w="1275" w:type="dxa"/>
+          </w:tcPr>
+          <w:p>
+            <w:pPr>
+              <w:rPr>
+                <w:rFonts w:ascii="Times New Roman" w:hAnsi="Times New Roman" w:cs="Times New Roman"/>
+                <w:sz w:val="22"/>
+                <w:szCs w:val="22"/>
+              </w:rPr>
+            </w:pPr>
+            <w:r>
+              <w:rPr>
+                <w:rFonts w:ascii="Times New Roman" w:hAnsi="Times New Roman" w:cs="Times New Roman"/>
+                <w:sz w:val="22"/>
+                <w:szCs w:val="22"/>
+              </w:rPr>
+              <w:t>6</w:t>
+            </w:r>
+          </w:p>
+        </w:tc>
+      </w:tr>
+      <w:tr>
+        <w:tc>
+          <w:tcPr>
+            <w:tcW w:w="1353" w:type="dxa"/>
+          </w:tcPr>
+          <w:p>
+            <w:pPr>
+              <w:rPr>
+                <w:rFonts w:ascii="Times New Roman" w:hAnsi="Times New Roman" w:cs="Times New Roman"/>
+                <w:sz w:val="22"/>
+                <w:szCs w:val="22"/>
+              </w:rPr>
+            </w:pPr>
+          </w:p>
+        </w:tc>
+        <w:tc>
+          <w:tcPr>
+            <w:tcW w:w="2036" w:type="dxa"/>
+          </w:tcPr>
+          <w:p>
+            <w:pPr>
+              <w:rPr>
+                <w:rFonts w:ascii="Times New Roman" w:hAnsi="Times New Roman" w:cs="Times New Roman"/>
+                <w:sz w:val="22"/>
+                <w:szCs w:val="22"/>
+              </w:rPr>
+            </w:pPr>
+          </w:p>
+        </w:tc>
+        <w:tc>
+          <w:tcPr>
+            <w:tcW w:w="1819" w:type="dxa"/>
+          </w:tcPr>
+          <w:p>
+            <w:pPr>
+              <w:rPr>
+                <w:rFonts w:ascii="Times New Roman" w:hAnsi="Times New Roman" w:cs="Times New Roman"/>
+                <w:sz w:val="22"/>
+                <w:szCs w:val="22"/>
+              </w:rPr>
+            </w:pPr>
+          </w:p>
+        </w:tc>
+        <w:tc>
+          <w:tcPr>
+            <w:tcW w:w="2867" w:type="dxa"/>
+          </w:tcPr>
+          <w:p>
+            <w:pPr>
+              <w:rPr>
+                <w:rFonts w:ascii="Times New Roman" w:hAnsi="Times New Roman" w:cs="Times New Roman"/>
+                <w:sz w:val="22"/>
+                <w:szCs w:val="22"/>
+              </w:rPr>
+            </w:pPr>
+          </w:p>
+        </w:tc>
+        <w:tc>
+          <w:tcPr>
+            <w:tcW w:w="1275" w:type="dxa"/>
+          </w:tcPr>
+          <w:p>
+            <w:pPr>
+              <w:rPr>
+                <w:rFonts w:ascii="Times New Roman" w:hAnsi="Times New Roman" w:cs="Times New Roman"/>
+                <w:sz w:val="22"/>
+                <w:szCs w:val="22"/>
+              </w:rPr>
+            </w:pPr>
+          </w:p>
+        </w:tc>
+      </w:tr>
+      <w:tr>
+        <w:tc>
+          <w:tcPr>
+            <w:tcW w:w="1353" w:type="dxa"/>
+          </w:tcPr>
+          <w:p>
+            <w:pPr>
+              <w:rPr>
+                <w:rFonts w:ascii="Times New Roman" w:hAnsi="Times New Roman" w:cs="Times New Roman"/>
+                <w:sz w:val="22"/>
+                <w:szCs w:val="22"/>
+              </w:rPr>
+            </w:pPr>
+          </w:p>
+        </w:tc>
+        <w:tc>
+          <w:tcPr>
+            <w:tcW w:w="2036" w:type="dxa"/>
+          </w:tcPr>
+          <w:p>
+            <w:pPr>
+              <w:rPr>
+                <w:rFonts w:ascii="Times New Roman" w:hAnsi="Times New Roman" w:cs="Times New Roman"/>
+                <w:sz w:val="22"/>
+                <w:szCs w:val="22"/>
+              </w:rPr>
+            </w:pPr>
+          </w:p>
+        </w:tc>
+        <w:tc>
+          <w:tcPr>
+            <w:tcW w:w="1819" w:type="dxa"/>
+          </w:tcPr>
+          <w:p>
+            <w:pPr>
+              <w:rPr>
+                <w:rFonts w:ascii="Times New Roman" w:hAnsi="Times New Roman" w:cs="Times New Roman"/>
+                <w:sz w:val="22"/>
+                <w:szCs w:val="22"/>
+              </w:rPr>
+            </w:pPr>
+          </w:p>
+        </w:tc>
+        <w:tc>
+          <w:tcPr>
+            <w:tcW w:w="2867" w:type="dxa"/>
+          </w:tcPr>
+          <w:p>
+            <w:pPr>
+              <w:rPr>
+                <w:rFonts w:ascii="Times New Roman" w:hAnsi="Times New Roman" w:cs="Times New Roman"/>
+                <w:sz w:val="22"/>
+                <w:szCs w:val="22"/>
+              </w:rPr>
+            </w:pPr>
+          </w:p>
+        </w:tc>
+        <w:tc>
+          <w:tcPr>
+            <w:tcW w:w="1275" w:type="dxa"/>
+          </w:tcPr>
+          <w:p>
+            <w:pPr>
+              <w:rPr>
+                <w:rFonts w:ascii="Times New Roman" w:hAnsi="Times New Roman" w:cs="Times New Roman"/>
+                <w:sz w:val="22"/>
+                <w:szCs w:val="22"/>
+              </w:rPr>
+            </w:pPr>
+          </w:p>
+        </w:tc>
+      </w:tr>
+      <w:tr>
+        <w:tc>
+          <w:tcPr>
+            <w:tcW w:w="1353" w:type="dxa"/>
+          </w:tcPr>
+          <w:p>
+            <w:pPr>
+              <w:rPr>
+                <w:rFonts w:ascii="Times New Roman" w:hAnsi="Times New Roman" w:cs="Times New Roman"/>
+                <w:sz w:val="22"/>
+                <w:szCs w:val="22"/>
+              </w:rPr>
+            </w:pPr>
+          </w:p>
+        </w:tc>
+        <w:tc>
+          <w:tcPr>
+            <w:tcW w:w="2036" w:type="dxa"/>
+          </w:tcPr>
+          <w:p>
+            <w:pPr>
+              <w:rPr>
+                <w:rFonts w:ascii="Times New Roman" w:hAnsi="Times New Roman" w:cs="Times New Roman"/>
+                <w:sz w:val="22"/>
+                <w:szCs w:val="22"/>
+              </w:rPr>
+            </w:pPr>
+          </w:p>
+        </w:tc>
+        <w:tc>
+          <w:tcPr>
+            <w:tcW w:w="1819" w:type="dxa"/>
+          </w:tcPr>
+          <w:p>
+            <w:pPr>
+              <w:rPr>
+                <w:rFonts w:ascii="Times New Roman" w:hAnsi="Times New Roman" w:cs="Times New Roman"/>
+                <w:sz w:val="22"/>
+                <w:szCs w:val="22"/>
+              </w:rPr>
+            </w:pPr>
+          </w:p>
+        </w:tc>
+        <w:tc>
+          <w:tcPr>
+            <w:tcW w:w="2867" w:type="dxa"/>
+          </w:tcPr>
+          <w:p>
+            <w:pPr>
+              <w:rPr>
+                <w:rFonts w:ascii="Times New Roman" w:hAnsi="Times New Roman" w:cs="Times New Roman"/>
+                <w:sz w:val="22"/>
+                <w:szCs w:val="22"/>
+              </w:rPr>
+            </w:pPr>
+          </w:p>
+        </w:tc>
+        <w:tc>
+          <w:tcPr>
+            <w:tcW w:w="1275" w:type="dxa"/>
+          </w:tcPr>
+          <w:p>
+            <w:pPr>
+              <w:rPr>
+                <w:rFonts w:ascii="Times New Roman" w:hAnsi="Times New Roman" w:cs="Times New Roman"/>
+                <w:sz w:val="22"/>
+                <w:szCs w:val="22"/>
+              </w:rPr>
+            </w:pPr>
+          </w:p>
+        </w:tc>
+      </w:tr>
+      <w:tr>
+        <w:tc>
+          <w:tcPr>
+            <w:tcW w:w="1353" w:type="dxa"/>
+          </w:tcPr>
+          <w:p>
+            <w:pPr>
+              <w:rPr>
+                <w:rFonts w:ascii="Times New Roman" w:hAnsi="Times New Roman" w:cs="Times New Roman"/>
+                <w:sz w:val="22"/>
+                <w:szCs w:val="22"/>
+              </w:rPr>
+            </w:pPr>
+          </w:p>
+        </w:tc>
+        <w:tc>
+          <w:tcPr>
+            <w:tcW w:w="2036" w:type="dxa"/>
+          </w:tcPr>
+          <w:p>
+            <w:pPr>
+              <w:rPr>
+                <w:rFonts w:ascii="Times New Roman" w:hAnsi="Times New Roman" w:cs="Times New Roman"/>
+                <w:sz w:val="22"/>
+                <w:szCs w:val="22"/>
+              </w:rPr>
+            </w:pPr>
+          </w:p>
+        </w:tc>
+        <w:tc>
+          <w:tcPr>
+            <w:tcW w:w="1819" w:type="dxa"/>
+          </w:tcPr>
+          <w:p>
+            <w:pPr>
+              <w:rPr>
+                <w:rFonts w:ascii="Times New Roman" w:hAnsi="Times New Roman" w:cs="Times New Roman"/>
+                <w:sz w:val="22"/>
+                <w:szCs w:val="22"/>
+              </w:rPr>
+            </w:pPr>
+          </w:p>
+        </w:tc>
+        <w:tc>
+          <w:tcPr>
+            <w:tcW w:w="2867" w:type="dxa"/>
+          </w:tcPr>
+          <w:p>
+            <w:pPr>
+              <w:rPr>
+                <w:rFonts w:ascii="Times New Roman" w:hAnsi="Times New Roman" w:cs="Times New Roman"/>
+                <w:sz w:val="22"/>
+                <w:szCs w:val="22"/>
+              </w:rPr>
+            </w:pPr>
+          </w:p>
+        </w:tc>
+        <w:tc>
+          <w:tcPr>
+            <w:tcW w:w="1275" w:type="dxa"/>
+          </w:tcPr>
+          <w:p>
+            <w:pPr>
+              <w:rPr>
+                <w:rFonts w:ascii="Times New Roman" w:hAnsi="Times New Roman" w:cs="Times New Roman"/>
+                <w:sz w:val="22"/>
+                <w:szCs w:val="22"/>
+              </w:rPr>
+            </w:pPr>
+          </w:p>
+        </w:tc>
+      </w:tr>
+    </w:tbl>
+    <w:p>
+      <w:pPr>
+        <w:rPr>
+          <w:rFonts w:ascii="Times New Roman" w:hAnsi="Times New Roman" w:cs="Times New Roman"/>
+          <w:sz w:val="24"/>
+        </w:rPr>
+      </w:pPr>
+    </w:p>
+    <w:p>
+      <w:pPr>
+        <w:rPr>
+          <w:rFonts w:ascii="Times New Roman" w:hAnsi="Times New Roman" w:cs="Times New Roman"/>
           <w:sz w:val="24"/>
         </w:rPr>
       </w:pPr>
@@ -480,17 +2498,8 @@
           <w:rFonts w:ascii="Times New Roman" w:hAnsi="Times New Roman" w:cs="Times New Roman"/>
           <w:sz w:val="24"/>
         </w:rPr>
-        <w:t xml:space="preserve">Adjusting </w:t>
+        <w:t>Adjusting categoricals</w:t>
       </w:r>
-      <w:proofErr w:type="spellStart"/>
-      <w:r>
-        <w:rPr>
-          <w:rFonts w:ascii="Times New Roman" w:hAnsi="Times New Roman" w:cs="Times New Roman"/>
-          <w:sz w:val="24"/>
-        </w:rPr>
-        <w:t>categoricals</w:t>
-      </w:r>
-      <w:proofErr w:type="spellEnd"/>
       <w:r>
         <w:rPr>
           <w:rFonts w:ascii="Times New Roman" w:hAnsi="Times New Roman" w:cs="Times New Roman"/>
@@ -509,15 +2518,15 @@
     <w:p>
       <w:pPr>
         <w:rPr>
-          <w:rFonts w:ascii="Times New Roman" w:hAnsi="Times New Roman" w:cs="Times New Roman" w:hint="eastAsia"/>
-          <w:sz w:val="24"/>
-        </w:rPr>
-      </w:pPr>
-    </w:p>
-    <w:p>
-      <w:pPr>
-        <w:rPr>
-          <w:rFonts w:ascii="Times New Roman" w:hAnsi="Times New Roman" w:cs="Times New Roman" w:hint="eastAsia"/>
+          <w:rFonts w:ascii="Times New Roman" w:hAnsi="Times New Roman" w:cs="Times New Roman"/>
+          <w:sz w:val="24"/>
+        </w:rPr>
+      </w:pPr>
+    </w:p>
+    <w:p>
+      <w:pPr>
+        <w:rPr>
+          <w:rFonts w:ascii="Times New Roman" w:hAnsi="Times New Roman" w:cs="Times New Roman"/>
           <w:sz w:val="24"/>
         </w:rPr>
       </w:pPr>
@@ -552,8 +2561,18 @@
     </w:p>
     <w:p>
       <w:pPr>
-        <w:rPr>
-          <w:rFonts w:ascii="Times New Roman" w:hAnsi="Times New Roman" w:cs="Times New Roman" w:hint="eastAsia"/>
+        <w:pStyle w:val="a4"/>
+        <w:ind w:leftChars="0" w:left="426"/>
+        <w:rPr>
+          <w:rFonts w:ascii="Times New Roman" w:hAnsi="Times New Roman" w:cs="Times New Roman"/>
+          <w:sz w:val="24"/>
+        </w:rPr>
+      </w:pPr>
+    </w:p>
+    <w:p>
+      <w:pPr>
+        <w:rPr>
+          <w:rFonts w:ascii="Times New Roman" w:hAnsi="Times New Roman" w:cs="Times New Roman"/>
           <w:sz w:val="24"/>
         </w:rPr>
       </w:pPr>
@@ -582,17 +2601,15 @@
     <w:p>
       <w:pPr>
         <w:rPr>
-          <w:rFonts w:ascii="Times New Roman" w:hAnsi="Times New Roman" w:cs="Times New Roman" w:hint="eastAsia"/>
-          <w:sz w:val="24"/>
-        </w:rPr>
-      </w:pPr>
-      <w:bookmarkStart w:id="0" w:name="_GoBack"/>
-      <w:bookmarkEnd w:id="0"/>
-    </w:p>
-    <w:p>
-      <w:pPr>
-        <w:rPr>
-          <w:rFonts w:ascii="Times New Roman" w:hAnsi="Times New Roman" w:cs="Times New Roman" w:hint="eastAsia"/>
+          <w:rFonts w:ascii="Times New Roman" w:hAnsi="Times New Roman" w:cs="Times New Roman"/>
+          <w:sz w:val="24"/>
+        </w:rPr>
+      </w:pPr>
+    </w:p>
+    <w:p>
+      <w:pPr>
+        <w:rPr>
+          <w:rFonts w:ascii="Times New Roman" w:hAnsi="Times New Roman" w:cs="Times New Roman"/>
           <w:sz w:val="24"/>
         </w:rPr>
       </w:pPr>
@@ -621,7 +2638,15 @@
     <w:p>
       <w:pPr>
         <w:rPr>
-          <w:rFonts w:ascii="Times New Roman" w:hAnsi="Times New Roman" w:cs="Times New Roman" w:hint="eastAsia"/>
+          <w:rFonts w:ascii="Times New Roman" w:hAnsi="Times New Roman" w:cs="Times New Roman"/>
+          <w:sz w:val="24"/>
+        </w:rPr>
+      </w:pPr>
+    </w:p>
+    <w:p>
+      <w:pPr>
+        <w:rPr>
+          <w:rFonts w:ascii="Times New Roman" w:hAnsi="Times New Roman" w:cs="Times New Roman"/>
           <w:sz w:val="24"/>
         </w:rPr>
       </w:pPr>
@@ -649,17 +2674,24 @@
     </w:p>
     <w:p>
       <w:pPr>
-        <w:pStyle w:val="a4"/>
-        <w:rPr>
-          <w:rFonts w:ascii="Times New Roman" w:hAnsi="Times New Roman" w:cs="Times New Roman" w:hint="eastAsia"/>
-          <w:sz w:val="24"/>
-        </w:rPr>
-      </w:pPr>
-    </w:p>
-    <w:p>
-      <w:pPr>
-        <w:rPr>
-          <w:rFonts w:ascii="Times New Roman" w:hAnsi="Times New Roman" w:cs="Times New Roman" w:hint="eastAsia"/>
+        <w:rPr>
+          <w:rFonts w:ascii="Times New Roman" w:hAnsi="Times New Roman" w:cs="Times New Roman"/>
+          <w:sz w:val="24"/>
+        </w:rPr>
+      </w:pPr>
+    </w:p>
+    <w:p>
+      <w:pPr>
+        <w:rPr>
+          <w:rFonts w:ascii="Times New Roman" w:hAnsi="Times New Roman" w:cs="Times New Roman"/>
+          <w:sz w:val="24"/>
+        </w:rPr>
+      </w:pPr>
+    </w:p>
+    <w:p>
+      <w:pPr>
+        <w:rPr>
+          <w:rFonts w:ascii="Times New Roman" w:hAnsi="Times New Roman" w:cs="Times New Roman"/>
           <w:sz w:val="24"/>
         </w:rPr>
       </w:pPr>
@@ -675,7 +2707,7 @@
 </file>
 
 <file path=word/numbering.xml><?xml version="1.0" encoding="utf-8"?>
-<w:numbering xmlns:wpc="http://schemas.microsoft.com/office/word/2010/wordprocessingCanvas" xmlns:cx="http://schemas.microsoft.com/office/drawing/2014/chartex" xmlns:cx1="http://schemas.microsoft.com/office/drawing/2015/9/8/chartex" xmlns:cx2="http://schemas.microsoft.com/office/drawing/2015/10/21/chartex" xmlns:cx3="http://schemas.microsoft.com/office/drawing/2016/5/9/chartex" xmlns:cx4="http://schemas.microsoft.com/office/drawing/2016/5/10/chartex" xmlns:cx5="http://schemas.microsoft.com/office/drawing/2016/5/11/chartex" xmlns:cx6="http://schemas.microsoft.com/office/drawing/2016/5/12/chartex" xmlns:cx7="http://schemas.microsoft.com/office/drawing/2016/5/13/chartex" xmlns:cx8="http://schemas.microsoft.com/office/drawing/2016/5/14/chartex" xmlns:mc="http://schemas.openxmlformats.org/markup-compatibility/2006" xmlns:aink="http://schemas.microsoft.com/office/drawing/2016/ink" xmlns:am3d="http://schemas.microsoft.com/office/drawing/2017/model3d" xmlns:o="urn:schemas-microsoft-com:office:office" xmlns:r="http://schemas.openxmlformats.org/officeDocument/2006/relationships" xmlns:m="http://schemas.openxmlformats.org/officeDocument/2006/math" xmlns:v="urn:schemas-microsoft-com:vml" xmlns:wp14="http://schemas.microsoft.com/office/word/2010/wordprocessingDrawing" xmlns:wp="http://schemas.openxmlformats.org/drawingml/2006/wordprocessingDrawing" xmlns:w10="urn:schemas-microsoft-com:office:word" xmlns:w="http://schemas.openxmlformats.org/wordprocessingml/2006/main" xmlns:w14="http://schemas.microsoft.com/office/word/2010/wordml" xmlns:w15="http://schemas.microsoft.com/office/word/2012/wordml" xmlns:w16cid="http://schemas.microsoft.com/office/word/2016/wordml/cid" xmlns:w16se="http://schemas.microsoft.com/office/word/2015/wordml/symex" xmlns:wpg="http://schemas.microsoft.com/office/word/2010/wordprocessingGroup" xmlns:wpi="http://schemas.microsoft.com/office/word/2010/wordprocessingInk" xmlns:wne="http://schemas.microsoft.com/office/word/2006/wordml" xmlns:wps="http://schemas.microsoft.com/office/word/2010/wordprocessingShape" mc:Ignorable="w14 w15 w16se w16cid wp14">
+<w:numbering xmlns:wpc="http://schemas.microsoft.com/office/word/2010/wordprocessingCanvas" xmlns:cx="http://schemas.microsoft.com/office/drawing/2014/chartex" xmlns:mc="http://schemas.openxmlformats.org/markup-compatibility/2006" xmlns:o="urn:schemas-microsoft-com:office:office" xmlns:r="http://schemas.openxmlformats.org/officeDocument/2006/relationships" xmlns:m="http://schemas.openxmlformats.org/officeDocument/2006/math" xmlns:v="urn:schemas-microsoft-com:vml" xmlns:wp14="http://schemas.microsoft.com/office/word/2010/wordprocessingDrawing" xmlns:wp="http://schemas.openxmlformats.org/drawingml/2006/wordprocessingDrawing" xmlns:w10="urn:schemas-microsoft-com:office:word" xmlns:w="http://schemas.openxmlformats.org/wordprocessingml/2006/main" xmlns:w14="http://schemas.microsoft.com/office/word/2010/wordml" xmlns:w15="http://schemas.microsoft.com/office/word/2012/wordml" xmlns:w16se="http://schemas.microsoft.com/office/word/2015/wordml/symex" xmlns:wpg="http://schemas.microsoft.com/office/word/2010/wordprocessingGroup" xmlns:wpi="http://schemas.microsoft.com/office/word/2010/wordprocessingInk" xmlns:wne="http://schemas.microsoft.com/office/word/2006/wordml" xmlns:wps="http://schemas.microsoft.com/office/word/2010/wordprocessingShape" mc:Ignorable="w14 w15 w16se wp14">
   <w:abstractNum w:abstractNumId="0" w15:restartNumberingAfterBreak="0">
     <w:nsid w:val="2DE30B8C"/>
     <w:multiLevelType w:val="hybridMultilevel"/>
@@ -689,7 +2721,7 @@
         <w:ind w:left="800" w:hanging="400"/>
       </w:pPr>
     </w:lvl>
-    <w:lvl w:ilvl="1" w:tplc="04090019" w:tentative="1">
+    <w:lvl w:ilvl="1" w:tplc="04090019">
       <w:start w:val="1"/>
       <w:numFmt w:val="upperLetter"/>
       <w:lvlText w:val="%2."/>
@@ -1001,7 +3033,7 @@
 </file>
 
 <file path=word/styles.xml><?xml version="1.0" encoding="utf-8"?>
-<w:styles xmlns:mc="http://schemas.openxmlformats.org/markup-compatibility/2006" xmlns:r="http://schemas.openxmlformats.org/officeDocument/2006/relationships" xmlns:w="http://schemas.openxmlformats.org/wordprocessingml/2006/main" xmlns:w14="http://schemas.microsoft.com/office/word/2010/wordml" xmlns:w15="http://schemas.microsoft.com/office/word/2012/wordml" xmlns:w16cid="http://schemas.microsoft.com/office/word/2016/wordml/cid" xmlns:w16se="http://schemas.microsoft.com/office/word/2015/wordml/symex" mc:Ignorable="w14 w15 w16se w16cid">
+<w:styles xmlns:mc="http://schemas.openxmlformats.org/markup-compatibility/2006" xmlns:r="http://schemas.openxmlformats.org/officeDocument/2006/relationships" xmlns:w="http://schemas.openxmlformats.org/wordprocessingml/2006/main" xmlns:w14="http://schemas.microsoft.com/office/word/2010/wordml" xmlns:w15="http://schemas.microsoft.com/office/word/2012/wordml" xmlns:w16se="http://schemas.microsoft.com/office/word/2015/wordml/symex" mc:Ignorable="w14 w15 w16se">
   <w:docDefaults>
     <w:rPrDefault>
       <w:rPr>
@@ -1017,7 +3049,7 @@
       </w:pPr>
     </w:pPrDefault>
   </w:docDefaults>
-  <w:latentStyles w:defLockedState="0" w:defUIPriority="99" w:defSemiHidden="0" w:defUnhideWhenUsed="0" w:defQFormat="0" w:count="376">
+  <w:latentStyles w:defLockedState="0" w:defUIPriority="99" w:defSemiHidden="0" w:defUnhideWhenUsed="0" w:defQFormat="0" w:count="371">
     <w:lsdException w:name="Normal" w:uiPriority="0" w:qFormat="1"/>
     <w:lsdException w:name="heading 1" w:uiPriority="9" w:qFormat="1"/>
     <w:lsdException w:name="heading 2" w:semiHidden="1" w:uiPriority="9" w:unhideWhenUsed="1" w:qFormat="1"/>
@@ -1123,6 +3155,7 @@
     <w:lsdException w:name="HTML Sample" w:semiHidden="1" w:unhideWhenUsed="1"/>
     <w:lsdException w:name="HTML Typewriter" w:semiHidden="1" w:unhideWhenUsed="1"/>
     <w:lsdException w:name="HTML Variable" w:semiHidden="1" w:unhideWhenUsed="1"/>
+    <w:lsdException w:name="Normal Table" w:semiHidden="1" w:unhideWhenUsed="1"/>
     <w:lsdException w:name="annotation subject" w:semiHidden="1" w:unhideWhenUsed="1"/>
     <w:lsdException w:name="No List" w:semiHidden="1" w:unhideWhenUsed="1"/>
     <w:lsdException w:name="Outline List 1" w:semiHidden="1" w:unhideWhenUsed="1"/>
@@ -1169,8 +3202,10 @@
     <w:lsdException w:name="Table Subtle 2" w:semiHidden="1" w:unhideWhenUsed="1"/>
     <w:lsdException w:name="Table Web 1" w:semiHidden="1" w:unhideWhenUsed="1"/>
     <w:lsdException w:name="Table Web 2" w:semiHidden="1" w:unhideWhenUsed="1"/>
+    <w:lsdException w:name="Table Web 3" w:semiHidden="1" w:unhideWhenUsed="1"/>
     <w:lsdException w:name="Balloon Text" w:semiHidden="1" w:unhideWhenUsed="1"/>
     <w:lsdException w:name="Table Grid" w:uiPriority="39"/>
+    <w:lsdException w:name="Table Theme" w:semiHidden="1" w:unhideWhenUsed="1"/>
     <w:lsdException w:name="Placeholder Text" w:semiHidden="1"/>
     <w:lsdException w:name="No Spacing" w:uiPriority="1" w:qFormat="1"/>
     <w:lsdException w:name="Light Shading" w:uiPriority="60"/>
@@ -1386,11 +3421,6 @@
     <w:lsdException w:name="List Table 5 Dark Accent 6" w:uiPriority="50"/>
     <w:lsdException w:name="List Table 6 Colorful Accent 6" w:uiPriority="51"/>
     <w:lsdException w:name="List Table 7 Colorful Accent 6" w:uiPriority="52"/>
-    <w:lsdException w:name="Mention" w:semiHidden="1" w:unhideWhenUsed="1"/>
-    <w:lsdException w:name="Smart Hyperlink" w:semiHidden="1" w:unhideWhenUsed="1"/>
-    <w:lsdException w:name="Hashtag" w:semiHidden="1" w:unhideWhenUsed="1"/>
-    <w:lsdException w:name="Unresolved Mention" w:semiHidden="1" w:unhideWhenUsed="1"/>
-    <w:lsdException w:name="Smart Link" w:semiHidden="1" w:unhideWhenUsed="1"/>
   </w:latentStyles>
   <w:style w:type="paragraph" w:default="1" w:styleId="a">
     <w:name w:val="Normal"/>
@@ -1450,6 +3480,22 @@
     <w:pPr>
       <w:ind w:leftChars="400" w:left="800"/>
     </w:pPr>
+  </w:style>
+  <w:style w:type="table" w:styleId="a5">
+    <w:name w:val="Table Grid"/>
+    <w:basedOn w:val="a1"/>
+    <w:uiPriority w:val="39"/>
+    <w:rsid w:val="000527A4"/>
+    <w:tblPr>
+      <w:tblBorders>
+        <w:top w:val="single" w:sz="4" w:space="0" w:color="auto"/>
+        <w:left w:val="single" w:sz="4" w:space="0" w:color="auto"/>
+        <w:bottom w:val="single" w:sz="4" w:space="0" w:color="auto"/>
+        <w:right w:val="single" w:sz="4" w:space="0" w:color="auto"/>
+        <w:insideH w:val="single" w:sz="4" w:space="0" w:color="auto"/>
+        <w:insideV w:val="single" w:sz="4" w:space="0" w:color="auto"/>
+      </w:tblBorders>
+    </w:tblPr>
   </w:style>
 </w:styles>
 </file>

</xml_diff>